<commit_message>
Test hinzugefügt, Dokumente bearbeitet
</commit_message>
<xml_diff>
--- a/dok/Walter-Kevin_92212082_PSE_P2_Abgabe.docx
+++ b/dok/Walter-Kevin_92212082_PSE_P2_Abgabe.docx
@@ -5544,34 +5544,17 @@
     </w:p>
     <w:p>
       <w:pPr>
-        <w:rPr>
-          <w:b/>
-          <w:bCs/>
-          <w:szCs w:val="22"/>
-        </w:rPr>
-      </w:pPr>
-      <w:r>
-        <w:rPr>
-          <w:b/>
-          <w:bCs/>
-          <w:szCs w:val="22"/>
-        </w:rPr>
+        <w:pStyle w:val="berschrift2"/>
+        <w:numPr>
+          <w:ilvl w:val="0"/>
+          <w:numId w:val="0"/>
+        </w:numPr>
+      </w:pPr>
+      <w:r>
         <w:t>13.2</w:t>
       </w:r>
       <w:r>
-        <w:rPr>
-          <w:b/>
-          <w:bCs/>
-          <w:szCs w:val="22"/>
-        </w:rPr>
         <w:tab/>
-      </w:r>
-      <w:r>
-        <w:rPr>
-          <w:b/>
-          <w:bCs/>
-          <w:szCs w:val="22"/>
-        </w:rPr>
         <w:t>Frameworks</w:t>
       </w:r>
     </w:p>
@@ -5835,34 +5818,17 @@
     </w:p>
     <w:p>
       <w:pPr>
-        <w:rPr>
-          <w:b/>
-          <w:bCs/>
-          <w:szCs w:val="22"/>
-        </w:rPr>
-      </w:pPr>
-      <w:r>
-        <w:rPr>
-          <w:b/>
-          <w:bCs/>
-          <w:szCs w:val="22"/>
-        </w:rPr>
+        <w:pStyle w:val="berschrift2"/>
+        <w:numPr>
+          <w:ilvl w:val="0"/>
+          <w:numId w:val="0"/>
+        </w:numPr>
+      </w:pPr>
+      <w:r>
         <w:t>13.3</w:t>
       </w:r>
       <w:r>
-        <w:rPr>
-          <w:b/>
-          <w:bCs/>
-          <w:szCs w:val="22"/>
-        </w:rPr>
         <w:tab/>
-      </w:r>
-      <w:r>
-        <w:rPr>
-          <w:b/>
-          <w:bCs/>
-          <w:szCs w:val="22"/>
-        </w:rPr>
         <w:t>Bibliotheken</w:t>
       </w:r>
     </w:p>
@@ -5935,31 +5901,18 @@
     </w:p>
     <w:p>
       <w:pPr>
-        <w:rPr>
-          <w:b/>
-          <w:bCs/>
-        </w:rPr>
-      </w:pPr>
-      <w:r>
-        <w:rPr>
-          <w:b/>
-          <w:bCs/>
-        </w:rPr>
+        <w:pStyle w:val="berschrift2"/>
+        <w:numPr>
+          <w:ilvl w:val="0"/>
+          <w:numId w:val="0"/>
+        </w:numPr>
+      </w:pPr>
+      <w:r>
         <w:lastRenderedPageBreak/>
         <w:t>13.4</w:t>
       </w:r>
       <w:r>
-        <w:rPr>
-          <w:b/>
-          <w:bCs/>
-        </w:rPr>
         <w:tab/>
-      </w:r>
-      <w:r>
-        <w:rPr>
-          <w:b/>
-          <w:bCs/>
-        </w:rPr>
         <w:t>Entwicklungswerkzeuge</w:t>
       </w:r>
     </w:p>
@@ -6322,34 +6275,17 @@
     </w:p>
     <w:p>
       <w:pPr>
-        <w:rPr>
-          <w:b/>
-          <w:bCs/>
-          <w:szCs w:val="22"/>
-        </w:rPr>
-      </w:pPr>
-      <w:r>
-        <w:rPr>
-          <w:b/>
-          <w:bCs/>
-          <w:szCs w:val="22"/>
-        </w:rPr>
+        <w:pStyle w:val="berschrift2"/>
+        <w:numPr>
+          <w:ilvl w:val="0"/>
+          <w:numId w:val="0"/>
+        </w:numPr>
+      </w:pPr>
+      <w:r>
         <w:t>15.1</w:t>
       </w:r>
       <w:r>
-        <w:rPr>
-          <w:b/>
-          <w:bCs/>
-          <w:szCs w:val="22"/>
-        </w:rPr>
         <w:tab/>
-      </w:r>
-      <w:r>
-        <w:rPr>
-          <w:b/>
-          <w:bCs/>
-          <w:szCs w:val="22"/>
-        </w:rPr>
         <w:t>Hauptkomponenten</w:t>
       </w:r>
     </w:p>
@@ -6740,38 +6676,17 @@
     </w:p>
     <w:p>
       <w:pPr>
-        <w:rPr>
-          <w:b/>
-          <w:bCs/>
-          <w:color w:val="000000" w:themeColor="text1"/>
-          <w:szCs w:val="22"/>
-        </w:rPr>
-      </w:pPr>
-      <w:r>
-        <w:rPr>
-          <w:b/>
-          <w:bCs/>
-          <w:color w:val="000000" w:themeColor="text1"/>
-          <w:szCs w:val="22"/>
-        </w:rPr>
+        <w:pStyle w:val="berschrift2"/>
+        <w:numPr>
+          <w:ilvl w:val="0"/>
+          <w:numId w:val="0"/>
+        </w:numPr>
+      </w:pPr>
+      <w:r>
         <w:t>15.2</w:t>
       </w:r>
       <w:r>
-        <w:rPr>
-          <w:b/>
-          <w:bCs/>
-          <w:color w:val="000000" w:themeColor="text1"/>
-          <w:szCs w:val="22"/>
-        </w:rPr>
         <w:tab/>
-      </w:r>
-      <w:r>
-        <w:rPr>
-          <w:b/>
-          <w:bCs/>
-          <w:color w:val="000000" w:themeColor="text1"/>
-          <w:szCs w:val="22"/>
-        </w:rPr>
         <w:t>Abhängigkeiten</w:t>
       </w:r>
     </w:p>
@@ -6927,14 +6842,24 @@
       <w:r>
         <w:t xml:space="preserve">Abbildung </w:t>
       </w:r>
-      <w:fldSimple w:instr=" SEQ Abbildung \* ARABIC ">
-        <w:r>
-          <w:rPr>
-            <w:noProof/>
-          </w:rPr>
-          <w:t>5</w:t>
-        </w:r>
-      </w:fldSimple>
+      <w:r>
+        <w:fldChar w:fldCharType="begin"/>
+      </w:r>
+      <w:r>
+        <w:instrText xml:space="preserve"> SEQ Abbildung \* ARABIC </w:instrText>
+      </w:r>
+      <w:r>
+        <w:fldChar w:fldCharType="separate"/>
+      </w:r>
+      <w:r>
+        <w:rPr>
+          <w:noProof/>
+        </w:rPr>
+        <w:t>5</w:t>
+      </w:r>
+      <w:r>
+        <w:fldChar w:fldCharType="end"/>
+      </w:r>
       <w:r>
         <w:t>: UML-Klassendiagramm</w:t>
       </w:r>
@@ -7301,9 +7226,11 @@
       <w:r>
         <w:t xml:space="preserve">: </w:t>
       </w:r>
+      <w:proofErr w:type="spellStart"/>
       <w:r>
         <w:t>Finalisierungsphase</w:t>
       </w:r>
+      <w:proofErr w:type="spellEnd"/>
       <w:r>
         <w:t xml:space="preserve"> </w:t>
       </w:r>
@@ -7319,28 +7246,2681 @@
     </w:p>
     <w:p>
       <w:pPr>
-        <w:rPr>
-          <w:color w:val="000000" w:themeColor="text1"/>
-          <w:szCs w:val="22"/>
-        </w:rPr>
-      </w:pPr>
-      <w:r>
-        <w:rPr>
+        <w:pStyle w:val="berschrift1"/>
+      </w:pPr>
+      <w:r>
+        <w:t>Teststrategie</w:t>
+      </w:r>
+    </w:p>
+    <w:p>
+      <w:pPr>
+        <w:pStyle w:val="berschrift2"/>
+        <w:numPr>
+          <w:ilvl w:val="0"/>
+          <w:numId w:val="0"/>
+        </w:numPr>
+      </w:pPr>
+      <w:r>
+        <w:t>17.1 Unit-Tests</w:t>
+      </w:r>
+    </w:p>
+    <w:p>
+      <w:r>
+        <w:t xml:space="preserve">Zum Testen der zentralen Kernfunktionen wurden automatisierte Unit-Tests mit </w:t>
+      </w:r>
+      <w:proofErr w:type="spellStart"/>
+      <w:r>
+        <w:t>Googletest</w:t>
+      </w:r>
+      <w:proofErr w:type="spellEnd"/>
+      <w:r>
+        <w:t xml:space="preserve"> geschrieben, wie in Abschnitt 13.2 </w:t>
+      </w:r>
+      <w:r>
+        <w:t xml:space="preserve">bereits </w:t>
+      </w:r>
+      <w:r>
+        <w:t xml:space="preserve">erwähnt. </w:t>
+      </w:r>
+      <w:r>
+        <w:t>Konkret wurden folgende Funktionen getestet:</w:t>
+      </w:r>
+    </w:p>
+    <w:p>
+      <w:pPr>
+        <w:pStyle w:val="Listenabsatz"/>
+        <w:numPr>
+          <w:ilvl w:val="0"/>
+          <w:numId w:val="41"/>
+        </w:numPr>
+      </w:pPr>
+      <w:r>
+        <w:t xml:space="preserve">Eingabevalidierung </w:t>
+      </w:r>
+      <w:r>
+        <w:t xml:space="preserve">für </w:t>
+      </w:r>
+      <w:r>
+        <w:t>Titel und Datum</w:t>
+      </w:r>
+      <w:r>
+        <w:t xml:space="preserve"> (T01, T02)</w:t>
+      </w:r>
+    </w:p>
+    <w:p>
+      <w:pPr>
+        <w:pStyle w:val="Listenabsatz"/>
+        <w:numPr>
+          <w:ilvl w:val="0"/>
+          <w:numId w:val="41"/>
+        </w:numPr>
+      </w:pPr>
+      <w:proofErr w:type="spellStart"/>
+      <w:r>
+        <w:t>TaskManager</w:t>
+      </w:r>
+      <w:proofErr w:type="spellEnd"/>
+      <w:r>
+        <w:t xml:space="preserve"> Methoden </w:t>
+      </w:r>
+      <w:r>
+        <w:t xml:space="preserve">für </w:t>
+      </w:r>
+      <w:r>
+        <w:t>Hinzufügen und Entfernen einer Aufgabe</w:t>
+      </w:r>
+      <w:r>
+        <w:t xml:space="preserve"> (T03, T04)</w:t>
+      </w:r>
+    </w:p>
+    <w:p>
+      <w:r>
+        <w:t xml:space="preserve">Ziel der Unit-Tests war es, sicherzustellen, dass die wichtigsten Kernfunktionen der Anwendung funktionieren (z. B. </w:t>
+      </w:r>
+      <w:proofErr w:type="spellStart"/>
+      <w:r>
+        <w:t>addAufgabe</w:t>
+      </w:r>
+      <w:proofErr w:type="spellEnd"/>
+      <w:r>
+        <w:t>).</w:t>
+      </w:r>
+    </w:p>
+    <w:p>
+      <w:pPr>
+        <w:pStyle w:val="berschrift2"/>
+        <w:numPr>
+          <w:ilvl w:val="0"/>
+          <w:numId w:val="0"/>
+        </w:numPr>
+      </w:pPr>
+      <w:r>
+        <w:t>17.2 Integrationstests</w:t>
+      </w:r>
+    </w:p>
+    <w:p>
+      <w:r>
+        <w:t xml:space="preserve">Zusätzlich wurden Integrationstests durchgeführt, bei denen ein typischer </w:t>
+      </w:r>
+      <w:r>
+        <w:t>W</w:t>
+      </w:r>
+      <w:r>
+        <w:t>orkflow</w:t>
+      </w:r>
+      <w:r>
+        <w:t xml:space="preserve"> aus Anwendersicht</w:t>
+      </w:r>
+      <w:r>
+        <w:t xml:space="preserve"> getestet wurde. </w:t>
+      </w:r>
+      <w:r>
+        <w:t>Dabei wurde automatis</w:t>
+      </w:r>
+      <w:r>
+        <w:t>iert</w:t>
+      </w:r>
+      <w:r>
+        <w:t xml:space="preserve"> getestet:</w:t>
+      </w:r>
+    </w:p>
+    <w:p>
+      <w:pPr>
+        <w:pStyle w:val="Listenabsatz"/>
+        <w:numPr>
+          <w:ilvl w:val="0"/>
+          <w:numId w:val="42"/>
+        </w:numPr>
+      </w:pPr>
+      <w:r>
+        <w:t>Aufgabe anlegen</w:t>
+      </w:r>
+      <w:r>
+        <w:t xml:space="preserve"> (T05)</w:t>
+      </w:r>
+    </w:p>
+    <w:p>
+      <w:pPr>
+        <w:pStyle w:val="Listenabsatz"/>
+        <w:numPr>
+          <w:ilvl w:val="0"/>
+          <w:numId w:val="42"/>
+        </w:numPr>
+      </w:pPr>
+      <w:r>
+        <w:t>Angelegte</w:t>
+      </w:r>
+      <w:r>
+        <w:t xml:space="preserve"> Aufgabe bearbeite</w:t>
+      </w:r>
+      <w:r>
+        <w:t>n</w:t>
+      </w:r>
+      <w:r>
+        <w:t xml:space="preserve"> </w:t>
+      </w:r>
+      <w:r>
+        <w:t>(T05)</w:t>
+      </w:r>
+    </w:p>
+    <w:p>
+      <w:r>
+        <w:t xml:space="preserve">Außerdem wurde ergänzend getestet, ob nach dem Markieren einer Aufgabe als erledigt diese wie vorhergesehen aus dem </w:t>
+      </w:r>
+      <w:proofErr w:type="spellStart"/>
+      <w:r>
+        <w:t>ListWidget</w:t>
+      </w:r>
+      <w:proofErr w:type="spellEnd"/>
+      <w:r>
+        <w:t xml:space="preserve"> der offenen Aufgaben verschwindet</w:t>
+      </w:r>
+      <w:r>
+        <w:t xml:space="preserve"> </w:t>
+      </w:r>
+      <w:r>
+        <w:t>(T05)</w:t>
+      </w:r>
+      <w:r>
+        <w:t>. Diese Funktion lässt sich nur manuell in der GUI überprüfen und wird daher mit einem Screenshot im Testprotokoll hinterlegt.</w:t>
+      </w:r>
+    </w:p>
+    <w:p>
+      <w:r>
+        <w:t>Das Ziel der Integrationstests ist es, sicherzustellen, dass das Zusammenspiel der Anwendungsabläufe vom Benutzer wie erwartet funktionieren.</w:t>
+      </w:r>
+    </w:p>
+    <w:p>
+      <w:pPr>
+        <w:pStyle w:val="berschrift2"/>
+        <w:numPr>
+          <w:ilvl w:val="0"/>
+          <w:numId w:val="0"/>
+        </w:numPr>
+      </w:pPr>
+      <w:r>
+        <w:t>17.3 Systemtests</w:t>
+      </w:r>
+    </w:p>
+    <w:p>
+      <w:r>
+        <w:t>Die Systemtests wurden komplett manuell durchgeführt. Dabei wurde die komplette Anwendung inklusive grafischer Benutzeroberfläche getestet. Die Testergebnisse werden zur Nachvollziehbarkeit durch Screenshots dokumentiert und dem Testprotokoll beigefügt. Folgende Funktionen wurden geprüft:</w:t>
+      </w:r>
+    </w:p>
+    <w:p>
+      <w:pPr>
+        <w:pStyle w:val="Listenabsatz"/>
+        <w:numPr>
+          <w:ilvl w:val="0"/>
+          <w:numId w:val="43"/>
+        </w:numPr>
+      </w:pPr>
+      <w:r>
+        <w:t>Aufgabe anlegen</w:t>
+      </w:r>
+      <w:r>
+        <w:t xml:space="preserve"> und</w:t>
+      </w:r>
+      <w:r>
+        <w:t xml:space="preserve"> bearbeiten über GUI</w:t>
+      </w:r>
+      <w:r>
+        <w:t xml:space="preserve"> (S01, S02)</w:t>
+      </w:r>
+    </w:p>
+    <w:p>
+      <w:pPr>
+        <w:pStyle w:val="Listenabsatz"/>
+        <w:numPr>
+          <w:ilvl w:val="0"/>
+          <w:numId w:val="43"/>
+        </w:numPr>
+      </w:pPr>
+      <w:r>
+        <w:t>Aufgabe als erledigt markieren</w:t>
+      </w:r>
+      <w:r>
+        <w:t xml:space="preserve"> (S03)</w:t>
+      </w:r>
+    </w:p>
+    <w:p>
+      <w:pPr>
+        <w:pStyle w:val="Listenabsatz"/>
+        <w:numPr>
+          <w:ilvl w:val="0"/>
+          <w:numId w:val="43"/>
+        </w:numPr>
+      </w:pPr>
+      <w:r>
+        <w:t>Überfällige Aufgaben anzeigen</w:t>
+      </w:r>
+      <w:r>
+        <w:t xml:space="preserve"> (S04)</w:t>
+      </w:r>
+    </w:p>
+    <w:p>
+      <w:pPr>
+        <w:pStyle w:val="Listenabsatz"/>
+        <w:numPr>
+          <w:ilvl w:val="0"/>
+          <w:numId w:val="43"/>
+        </w:numPr>
+      </w:pPr>
+      <w:r>
+        <w:t>Speichern und Laden der Aufgaben beim Schließen und Öffnen der Anwendung</w:t>
+      </w:r>
+      <w:r>
+        <w:t xml:space="preserve"> (S05)</w:t>
+      </w:r>
+    </w:p>
+    <w:p>
+      <w:pPr>
+        <w:pStyle w:val="Listenabsatz"/>
+        <w:numPr>
+          <w:ilvl w:val="0"/>
+          <w:numId w:val="43"/>
+        </w:numPr>
+      </w:pPr>
+      <w:r>
+        <w:t>Aufgabe löschen über GUI (S06)</w:t>
+      </w:r>
+    </w:p>
+    <w:p>
+      <w:r>
+        <w:t>Ziel der Systemtests ist es, die Anwendung unter realen Einsatzbedingungen (nicht aus dem Testumfeld heraus) zu prüfen und sicherzustellen, dass sie aus Anwendersicht stabil und bedienbar ist.</w:t>
+      </w:r>
+      <w:r>
+        <w:br w:type="page"/>
+      </w:r>
+    </w:p>
+    <w:p>
+      <w:pPr>
+        <w:pStyle w:val="berschrift1"/>
+      </w:pPr>
+      <w:r>
+        <w:lastRenderedPageBreak/>
+        <w:t>Testprotokoll</w:t>
+      </w:r>
+    </w:p>
+    <w:p>
+      <w:pPr>
+        <w:spacing w:before="240"/>
+      </w:pPr>
+      <w:r>
+        <w:t xml:space="preserve">Tabelle </w:t>
+      </w:r>
+      <w:r>
+        <w:rPr>
+          <w:lang w:val="en-GB"/>
+        </w:rPr>
+        <w:fldChar w:fldCharType="begin"/>
+      </w:r>
+      <w:r>
+        <w:instrText xml:space="preserve"> SEQ Tabelle \* ARABIC </w:instrText>
+      </w:r>
+      <w:r>
+        <w:rPr>
+          <w:lang w:val="en-GB"/>
+        </w:rPr>
+        <w:fldChar w:fldCharType="separate"/>
+      </w:r>
+      <w:r>
+        <w:rPr>
+          <w:noProof/>
+        </w:rPr>
+        <w:t>1</w:t>
+      </w:r>
+      <w:r>
+        <w:rPr>
+          <w:lang w:val="en-GB"/>
+        </w:rPr>
+        <w:fldChar w:fldCharType="end"/>
+      </w:r>
+      <w:r>
+        <w:t>: Unit-Tests und Integrationstest</w:t>
+      </w:r>
+    </w:p>
+    <w:tbl>
+      <w:tblPr>
+        <w:tblStyle w:val="Tabellenraster"/>
+        <w:tblW w:w="0" w:type="auto"/>
+        <w:tblLook w:val="04A0" w:firstRow="1" w:lastRow="0" w:firstColumn="1" w:lastColumn="0" w:noHBand="0" w:noVBand="1"/>
+      </w:tblPr>
+      <w:tblGrid>
+        <w:gridCol w:w="742"/>
+        <w:gridCol w:w="2105"/>
+        <w:gridCol w:w="1132"/>
+        <w:gridCol w:w="1839"/>
+        <w:gridCol w:w="2402"/>
+        <w:gridCol w:w="1408"/>
+      </w:tblGrid>
+      <w:tr>
+        <w:tc>
+          <w:tcPr>
+            <w:tcW w:w="719" w:type="dxa"/>
+            <w:vAlign w:val="center"/>
+          </w:tcPr>
+          <w:p>
+            <w:pPr>
+              <w:jc w:val="left"/>
+              <w:rPr>
+                <w:b/>
+                <w:bCs/>
+              </w:rPr>
+            </w:pPr>
+            <w:r>
+              <w:rPr>
+                <w:b/>
+                <w:bCs/>
+              </w:rPr>
+              <w:t>Test-ID</w:t>
+            </w:r>
+          </w:p>
+        </w:tc>
+        <w:tc>
+          <w:tcPr>
+            <w:tcW w:w="2111" w:type="dxa"/>
+            <w:vAlign w:val="center"/>
+          </w:tcPr>
+          <w:p>
+            <w:pPr>
+              <w:jc w:val="left"/>
+              <w:rPr>
+                <w:b/>
+                <w:bCs/>
+              </w:rPr>
+            </w:pPr>
+            <w:r>
+              <w:rPr>
+                <w:b/>
+                <w:bCs/>
+              </w:rPr>
+              <w:t>Kurzbeschreibung</w:t>
+            </w:r>
+          </w:p>
+        </w:tc>
+        <w:tc>
+          <w:tcPr>
+            <w:tcW w:w="1134" w:type="dxa"/>
+            <w:vAlign w:val="center"/>
+          </w:tcPr>
+          <w:p>
+            <w:pPr>
+              <w:jc w:val="left"/>
+              <w:rPr>
+                <w:b/>
+                <w:bCs/>
+              </w:rPr>
+            </w:pPr>
+            <w:r>
+              <w:rPr>
+                <w:b/>
+                <w:bCs/>
+              </w:rPr>
+              <w:t>Vorbedingung</w:t>
+            </w:r>
+          </w:p>
+        </w:tc>
+        <w:tc>
+          <w:tcPr>
+            <w:tcW w:w="1843" w:type="dxa"/>
+            <w:vAlign w:val="center"/>
+          </w:tcPr>
+          <w:p>
+            <w:pPr>
+              <w:jc w:val="left"/>
+              <w:rPr>
+                <w:b/>
+                <w:bCs/>
+              </w:rPr>
+            </w:pPr>
+            <w:r>
+              <w:rPr>
+                <w:b/>
+                <w:bCs/>
+              </w:rPr>
+              <w:t>Aktion</w:t>
+            </w:r>
+          </w:p>
+        </w:tc>
+        <w:tc>
+          <w:tcPr>
+            <w:tcW w:w="2410" w:type="dxa"/>
+            <w:vAlign w:val="center"/>
+          </w:tcPr>
+          <w:p>
+            <w:pPr>
+              <w:jc w:val="left"/>
+              <w:rPr>
+                <w:b/>
+                <w:bCs/>
+              </w:rPr>
+            </w:pPr>
+            <w:r>
+              <w:rPr>
+                <w:b/>
+                <w:bCs/>
+              </w:rPr>
+              <w:t>Erwartetes Ergebnis</w:t>
+            </w:r>
+          </w:p>
+        </w:tc>
+        <w:tc>
+          <w:tcPr>
+            <w:tcW w:w="1411" w:type="dxa"/>
+            <w:vAlign w:val="center"/>
+          </w:tcPr>
+          <w:p>
+            <w:pPr>
+              <w:jc w:val="left"/>
+              <w:rPr>
+                <w:b/>
+                <w:bCs/>
+              </w:rPr>
+            </w:pPr>
+            <w:r>
+              <w:rPr>
+                <w:b/>
+                <w:bCs/>
+              </w:rPr>
+              <w:t>Tatsächliches Ergebnis</w:t>
+            </w:r>
+          </w:p>
+        </w:tc>
+      </w:tr>
+      <w:tr>
+        <w:tc>
+          <w:tcPr>
+            <w:tcW w:w="719" w:type="dxa"/>
+            <w:vAlign w:val="center"/>
+          </w:tcPr>
+          <w:p>
+            <w:pPr>
+              <w:jc w:val="left"/>
+            </w:pPr>
+            <w:r>
+              <w:t>T01</w:t>
+            </w:r>
+          </w:p>
+        </w:tc>
+        <w:tc>
+          <w:tcPr>
+            <w:tcW w:w="2111" w:type="dxa"/>
+            <w:vAlign w:val="center"/>
+          </w:tcPr>
+          <w:p>
+            <w:pPr>
+              <w:jc w:val="left"/>
+            </w:pPr>
+            <w:r>
+              <w:t>Prüfung</w:t>
+            </w:r>
+            <w:r>
+              <w:t>,</w:t>
+            </w:r>
+            <w:r>
+              <w:t xml:space="preserve"> ob Titel leer ist</w:t>
+            </w:r>
+          </w:p>
+        </w:tc>
+        <w:tc>
+          <w:tcPr>
+            <w:tcW w:w="1134" w:type="dxa"/>
+            <w:vAlign w:val="center"/>
+          </w:tcPr>
+          <w:p>
+            <w:pPr>
+              <w:jc w:val="left"/>
+            </w:pPr>
+            <w:r>
+              <w:t>Keine</w:t>
+            </w:r>
+          </w:p>
+        </w:tc>
+        <w:tc>
+          <w:tcPr>
+            <w:tcW w:w="1843" w:type="dxa"/>
+            <w:vAlign w:val="center"/>
+          </w:tcPr>
+          <w:p>
+            <w:pPr>
+              <w:jc w:val="left"/>
+            </w:pPr>
+            <w:r>
+              <w:t xml:space="preserve">Titel = </w:t>
+            </w:r>
+            <w:r>
+              <w:t>“</w:t>
+            </w:r>
+            <w:r>
+              <w:t>Mein Titel“;</w:t>
+            </w:r>
+          </w:p>
+          <w:p>
+            <w:pPr>
+              <w:jc w:val="left"/>
+            </w:pPr>
+            <w:r>
+              <w:t>Titel = “</w:t>
+            </w:r>
+            <w:r>
+              <w:t>“</w:t>
+            </w:r>
+          </w:p>
+        </w:tc>
+        <w:tc>
+          <w:tcPr>
+            <w:tcW w:w="2410" w:type="dxa"/>
+            <w:vAlign w:val="center"/>
+          </w:tcPr>
+          <w:p>
+            <w:pPr>
+              <w:jc w:val="left"/>
+            </w:pPr>
+            <w:r>
+              <w:t xml:space="preserve">True für </w:t>
+            </w:r>
+            <w:r>
+              <w:t>“Mein Titel“</w:t>
+            </w:r>
+            <w:r>
+              <w:t>;</w:t>
+            </w:r>
+          </w:p>
+          <w:p>
+            <w:pPr>
+              <w:jc w:val="left"/>
+            </w:pPr>
+            <w:proofErr w:type="spellStart"/>
+            <w:r>
+              <w:t>False</w:t>
+            </w:r>
+            <w:proofErr w:type="spellEnd"/>
+            <w:r>
+              <w:t xml:space="preserve"> für </w:t>
+            </w:r>
+            <w:r>
+              <w:t>““</w:t>
+            </w:r>
+          </w:p>
+        </w:tc>
+        <w:tc>
+          <w:tcPr>
+            <w:tcW w:w="1411" w:type="dxa"/>
+            <w:vAlign w:val="center"/>
+          </w:tcPr>
+          <w:p>
+            <w:pPr>
+              <w:jc w:val="left"/>
+            </w:pPr>
+            <w:r>
+              <w:t>Wie erwartet</w:t>
+            </w:r>
+          </w:p>
+        </w:tc>
+      </w:tr>
+      <w:tr>
+        <w:tc>
+          <w:tcPr>
+            <w:tcW w:w="719" w:type="dxa"/>
+            <w:vAlign w:val="center"/>
+          </w:tcPr>
+          <w:p>
+            <w:pPr>
+              <w:jc w:val="left"/>
+            </w:pPr>
+            <w:r>
+              <w:t>T02</w:t>
+            </w:r>
+          </w:p>
+        </w:tc>
+        <w:tc>
+          <w:tcPr>
+            <w:tcW w:w="2111" w:type="dxa"/>
+            <w:vAlign w:val="center"/>
+          </w:tcPr>
+          <w:p>
+            <w:pPr>
+              <w:jc w:val="left"/>
+            </w:pPr>
+            <w:r>
+              <w:t>Prüfung, ob Fälligkeitsdatum heute oder später ist</w:t>
+            </w:r>
+          </w:p>
+        </w:tc>
+        <w:tc>
+          <w:tcPr>
+            <w:tcW w:w="1134" w:type="dxa"/>
+            <w:vAlign w:val="center"/>
+          </w:tcPr>
+          <w:p>
+            <w:pPr>
+              <w:jc w:val="left"/>
+            </w:pPr>
+            <w:r>
+              <w:t>Keine</w:t>
+            </w:r>
+          </w:p>
+        </w:tc>
+        <w:tc>
+          <w:tcPr>
+            <w:tcW w:w="1843" w:type="dxa"/>
+            <w:vAlign w:val="center"/>
+          </w:tcPr>
+          <w:p>
+            <w:pPr>
+              <w:jc w:val="left"/>
+            </w:pPr>
+            <w:r>
+              <w:t>Datum = gestern;</w:t>
+            </w:r>
+          </w:p>
+          <w:p>
+            <w:pPr>
+              <w:jc w:val="left"/>
+            </w:pPr>
+            <w:r>
+              <w:t>Datum = heute</w:t>
+            </w:r>
+          </w:p>
+        </w:tc>
+        <w:tc>
+          <w:tcPr>
+            <w:tcW w:w="2410" w:type="dxa"/>
+            <w:vAlign w:val="center"/>
+          </w:tcPr>
+          <w:p>
+            <w:pPr>
+              <w:jc w:val="left"/>
+            </w:pPr>
+            <w:proofErr w:type="spellStart"/>
+            <w:r>
+              <w:t>False</w:t>
+            </w:r>
+            <w:proofErr w:type="spellEnd"/>
+            <w:r>
+              <w:t xml:space="preserve"> für gestern;</w:t>
+            </w:r>
+          </w:p>
+          <w:p>
+            <w:pPr>
+              <w:jc w:val="left"/>
+            </w:pPr>
+            <w:r>
+              <w:t>True für heute</w:t>
+            </w:r>
+          </w:p>
+        </w:tc>
+        <w:tc>
+          <w:tcPr>
+            <w:tcW w:w="1411" w:type="dxa"/>
+            <w:vAlign w:val="center"/>
+          </w:tcPr>
+          <w:p>
+            <w:pPr>
+              <w:jc w:val="left"/>
+            </w:pPr>
+            <w:r>
+              <w:t>Wie erwartet</w:t>
+            </w:r>
+          </w:p>
+        </w:tc>
+      </w:tr>
+      <w:tr>
+        <w:tc>
+          <w:tcPr>
+            <w:tcW w:w="719" w:type="dxa"/>
+            <w:vAlign w:val="center"/>
+          </w:tcPr>
+          <w:p>
+            <w:pPr>
+              <w:jc w:val="left"/>
+            </w:pPr>
+            <w:r>
+              <w:t>T03</w:t>
+            </w:r>
+          </w:p>
+        </w:tc>
+        <w:tc>
+          <w:tcPr>
+            <w:tcW w:w="2111" w:type="dxa"/>
+            <w:vAlign w:val="center"/>
+          </w:tcPr>
+          <w:p>
+            <w:pPr>
+              <w:jc w:val="left"/>
+            </w:pPr>
+            <w:r>
+              <w:t>Aufgabe hinzufügen erhöht Aufgabenanzahl (Index)</w:t>
+            </w:r>
+          </w:p>
+        </w:tc>
+        <w:tc>
+          <w:tcPr>
+            <w:tcW w:w="1134" w:type="dxa"/>
+            <w:vAlign w:val="center"/>
+          </w:tcPr>
+          <w:p>
+            <w:pPr>
+              <w:jc w:val="left"/>
+            </w:pPr>
+            <w:r>
+              <w:t xml:space="preserve">Leerer </w:t>
+            </w:r>
+            <w:proofErr w:type="spellStart"/>
+            <w:r>
+              <w:t>TaskManager</w:t>
+            </w:r>
+            <w:proofErr w:type="spellEnd"/>
+          </w:p>
+        </w:tc>
+        <w:tc>
+          <w:tcPr>
+            <w:tcW w:w="1843" w:type="dxa"/>
+            <w:vAlign w:val="center"/>
+          </w:tcPr>
+          <w:p>
+            <w:pPr>
+              <w:jc w:val="left"/>
+            </w:pPr>
+            <w:proofErr w:type="spellStart"/>
+            <w:r>
+              <w:t>addAufgabe</w:t>
+            </w:r>
+            <w:proofErr w:type="spellEnd"/>
+            <w:r>
+              <w:t>(…)</w:t>
+            </w:r>
+          </w:p>
+        </w:tc>
+        <w:tc>
+          <w:tcPr>
+            <w:tcW w:w="2410" w:type="dxa"/>
+            <w:vAlign w:val="center"/>
+          </w:tcPr>
+          <w:p>
+            <w:pPr>
+              <w:jc w:val="left"/>
+            </w:pPr>
+            <w:r>
+              <w:t>Aufgabenanzahl + 1</w:t>
+            </w:r>
+          </w:p>
+        </w:tc>
+        <w:tc>
+          <w:tcPr>
+            <w:tcW w:w="1411" w:type="dxa"/>
+            <w:vAlign w:val="center"/>
+          </w:tcPr>
+          <w:p>
+            <w:pPr>
+              <w:jc w:val="left"/>
+            </w:pPr>
+            <w:r>
+              <w:t>Wie erwartet</w:t>
+            </w:r>
+          </w:p>
+        </w:tc>
+      </w:tr>
+      <w:tr>
+        <w:tc>
+          <w:tcPr>
+            <w:tcW w:w="719" w:type="dxa"/>
+            <w:vAlign w:val="center"/>
+          </w:tcPr>
+          <w:p>
+            <w:pPr>
+              <w:jc w:val="left"/>
+            </w:pPr>
+            <w:r>
+              <w:t>T04</w:t>
+            </w:r>
+          </w:p>
+        </w:tc>
+        <w:tc>
+          <w:tcPr>
+            <w:tcW w:w="2111" w:type="dxa"/>
+            <w:vAlign w:val="center"/>
+          </w:tcPr>
+          <w:p>
+            <w:pPr>
+              <w:jc w:val="left"/>
+            </w:pPr>
+            <w:r>
+              <w:t>Aufgabe löschen verringert die Aufgabenzahl</w:t>
+            </w:r>
+          </w:p>
+        </w:tc>
+        <w:tc>
+          <w:tcPr>
+            <w:tcW w:w="1134" w:type="dxa"/>
+            <w:vAlign w:val="center"/>
+          </w:tcPr>
+          <w:p>
+            <w:pPr>
+              <w:jc w:val="left"/>
+            </w:pPr>
+            <w:r>
+              <w:t>Mindestens eine Aufgabe vorhanden</w:t>
+            </w:r>
+          </w:p>
+        </w:tc>
+        <w:tc>
+          <w:tcPr>
+            <w:tcW w:w="1843" w:type="dxa"/>
+            <w:vAlign w:val="center"/>
+          </w:tcPr>
+          <w:p>
+            <w:pPr>
+              <w:jc w:val="left"/>
+            </w:pPr>
+            <w:proofErr w:type="spellStart"/>
+            <w:r>
+              <w:t>delAufgabe</w:t>
+            </w:r>
+            <w:proofErr w:type="spellEnd"/>
+            <w:r>
+              <w:t>(letzter Index)</w:t>
+            </w:r>
+          </w:p>
+        </w:tc>
+        <w:tc>
+          <w:tcPr>
+            <w:tcW w:w="2410" w:type="dxa"/>
+            <w:vAlign w:val="center"/>
+          </w:tcPr>
+          <w:p>
+            <w:pPr>
+              <w:jc w:val="left"/>
+            </w:pPr>
+            <w:r>
+              <w:t>Aufgabenanzahl – 1</w:t>
+            </w:r>
+          </w:p>
+        </w:tc>
+        <w:tc>
+          <w:tcPr>
+            <w:tcW w:w="1411" w:type="dxa"/>
+            <w:vAlign w:val="center"/>
+          </w:tcPr>
+          <w:p>
+            <w:pPr>
+              <w:jc w:val="left"/>
+            </w:pPr>
+            <w:r>
+              <w:t>Wie erwartet</w:t>
+            </w:r>
+          </w:p>
+        </w:tc>
+      </w:tr>
+      <w:tr>
+        <w:tc>
+          <w:tcPr>
+            <w:tcW w:w="719" w:type="dxa"/>
+            <w:vAlign w:val="center"/>
+          </w:tcPr>
+          <w:p>
+            <w:pPr>
+              <w:jc w:val="left"/>
+            </w:pPr>
+            <w:r>
+              <w:t>T05</w:t>
+            </w:r>
+          </w:p>
+        </w:tc>
+        <w:tc>
+          <w:tcPr>
+            <w:tcW w:w="2111" w:type="dxa"/>
+            <w:vAlign w:val="center"/>
+          </w:tcPr>
+          <w:p>
+            <w:pPr>
+              <w:jc w:val="left"/>
+            </w:pPr>
+            <w:r>
+              <w:t>Typischer Anwender-Workflow: Aufgabe anlegen</w:t>
+            </w:r>
+            <w:r>
+              <w:t xml:space="preserve"> und </w:t>
+            </w:r>
+            <w:r>
+              <w:t>bearbeiten</w:t>
+            </w:r>
+            <w:r>
+              <w:t>; Aufgabe als erledigt markieren</w:t>
+            </w:r>
+          </w:p>
+        </w:tc>
+        <w:tc>
+          <w:tcPr>
+            <w:tcW w:w="1134" w:type="dxa"/>
+            <w:vAlign w:val="center"/>
+          </w:tcPr>
+          <w:p>
+            <w:pPr>
+              <w:jc w:val="left"/>
+            </w:pPr>
+            <w:r>
+              <w:t xml:space="preserve">Leerer </w:t>
+            </w:r>
+            <w:proofErr w:type="spellStart"/>
+            <w:r>
+              <w:t>TaskManagere</w:t>
+            </w:r>
+            <w:proofErr w:type="spellEnd"/>
+          </w:p>
+        </w:tc>
+        <w:tc>
+          <w:tcPr>
+            <w:tcW w:w="1843" w:type="dxa"/>
+            <w:vAlign w:val="center"/>
+          </w:tcPr>
+          <w:p>
+            <w:pPr>
+              <w:jc w:val="left"/>
+            </w:pPr>
+            <w:proofErr w:type="spellStart"/>
+            <w:r>
+              <w:t>addAufgabe</w:t>
+            </w:r>
+            <w:proofErr w:type="spellEnd"/>
+            <w:r>
+              <w:t xml:space="preserve">(…), danach </w:t>
+            </w:r>
+            <w:proofErr w:type="spellStart"/>
+            <w:r>
+              <w:t>editAufgabe</w:t>
+            </w:r>
+            <w:proofErr w:type="spellEnd"/>
+            <w:r>
+              <w:t>(…) mit anderen Werten</w:t>
+            </w:r>
+            <w:r>
+              <w:t>; Aufgabe als erledigt markieren</w:t>
+            </w:r>
+          </w:p>
+        </w:tc>
+        <w:tc>
+          <w:tcPr>
+            <w:tcW w:w="2410" w:type="dxa"/>
+            <w:vAlign w:val="center"/>
+          </w:tcPr>
+          <w:p>
+            <w:pPr>
+              <w:jc w:val="left"/>
+            </w:pPr>
+            <w:r>
+              <w:t xml:space="preserve">Aufgabe hat neue Werte (nach </w:t>
+            </w:r>
+            <w:proofErr w:type="spellStart"/>
+            <w:r>
+              <w:t>edit</w:t>
+            </w:r>
+            <w:proofErr w:type="spellEnd"/>
+            <w:r>
+              <w:t>) und Aufgabenanzahl bleibt 1</w:t>
+            </w:r>
+            <w:r>
+              <w:t>; Aufgabe verschwindet in Liste der erledigten Aufgaben</w:t>
+            </w:r>
+          </w:p>
+        </w:tc>
+        <w:tc>
+          <w:tcPr>
+            <w:tcW w:w="1411" w:type="dxa"/>
+            <w:vAlign w:val="center"/>
+          </w:tcPr>
+          <w:p>
+            <w:pPr>
+              <w:jc w:val="left"/>
+            </w:pPr>
+            <w:r>
+              <w:t>Wie erwartet</w:t>
+            </w:r>
+          </w:p>
+        </w:tc>
+      </w:tr>
+    </w:tbl>
+    <w:p>
+      <w:pPr>
+        <w:spacing w:before="240"/>
+        <w:rPr>
+          <w:lang w:val="en-GB"/>
+        </w:rPr>
+      </w:pPr>
+      <w:r>
+        <w:rPr>
+          <w:lang w:val="en-GB"/>
+        </w:rPr>
+        <w:t xml:space="preserve">Quelle: </w:t>
+      </w:r>
+      <w:proofErr w:type="spellStart"/>
+      <w:r>
+        <w:rPr>
+          <w:lang w:val="en-GB"/>
+        </w:rPr>
+        <w:t>Eigene</w:t>
+      </w:r>
+      <w:proofErr w:type="spellEnd"/>
+      <w:r>
+        <w:rPr>
+          <w:lang w:val="en-GB"/>
+        </w:rPr>
+        <w:t xml:space="preserve"> </w:t>
+      </w:r>
+      <w:proofErr w:type="spellStart"/>
+      <w:r>
+        <w:rPr>
+          <w:lang w:val="en-GB"/>
+        </w:rPr>
+        <w:t>Darstellung</w:t>
+      </w:r>
+      <w:proofErr w:type="spellEnd"/>
+    </w:p>
+    <w:p>
+      <w:pPr>
+        <w:spacing w:before="240" w:after="0"/>
+        <w:rPr>
+          <w:b/>
+          <w:bCs/>
+          <w:lang w:val="en-GB"/>
+        </w:rPr>
+      </w:pPr>
+      <w:proofErr w:type="spellStart"/>
+      <w:r>
+        <w:rPr>
+          <w:b/>
+          <w:bCs/>
+          <w:lang w:val="en-GB"/>
+        </w:rPr>
+        <w:t>Zusatz</w:t>
+      </w:r>
+      <w:proofErr w:type="spellEnd"/>
+      <w:r>
+        <w:rPr>
+          <w:b/>
+          <w:bCs/>
+          <w:lang w:val="en-GB"/>
+        </w:rPr>
+        <w:t xml:space="preserve"> </w:t>
+      </w:r>
+      <w:r>
+        <w:rPr>
+          <w:b/>
+          <w:bCs/>
+          <w:lang w:val="en-GB"/>
+        </w:rPr>
+        <w:t>Integrationstest</w:t>
+      </w:r>
+      <w:r>
+        <w:rPr>
+          <w:b/>
+          <w:bCs/>
+          <w:lang w:val="en-GB"/>
+        </w:rPr>
+        <w:t xml:space="preserve"> T05</w:t>
+      </w:r>
+    </w:p>
+    <w:p>
+      <w:pPr>
+        <w:pStyle w:val="Listenabsatz"/>
+        <w:numPr>
+          <w:ilvl w:val="0"/>
+          <w:numId w:val="45"/>
+        </w:numPr>
+        <w:rPr>
+          <w:lang w:val="en-GB"/>
+        </w:rPr>
+      </w:pPr>
+      <w:r>
+        <w:rPr>
+          <w:lang w:val="en-GB"/>
+        </w:rPr>
+        <w:t>Schritt 1</w:t>
+      </w:r>
+      <w:r>
+        <w:rPr>
+          <w:lang w:val="en-GB"/>
+        </w:rPr>
+        <w:t xml:space="preserve"> (</w:t>
+      </w:r>
+      <w:proofErr w:type="spellStart"/>
+      <w:r>
+        <w:rPr>
+          <w:lang w:val="en-GB"/>
+        </w:rPr>
+        <w:t>Vorbereitung</w:t>
+      </w:r>
+      <w:proofErr w:type="spellEnd"/>
+      <w:r>
+        <w:rPr>
+          <w:lang w:val="en-GB"/>
+        </w:rPr>
+        <w:t>)</w:t>
+      </w:r>
+      <w:r>
+        <w:rPr>
+          <w:lang w:val="en-GB"/>
+        </w:rPr>
+        <w:t xml:space="preserve">: Aufgabe </w:t>
+      </w:r>
+      <w:proofErr w:type="spellStart"/>
+      <w:r>
+        <w:rPr>
+          <w:lang w:val="en-GB"/>
+        </w:rPr>
+        <w:t>anlegen</w:t>
+      </w:r>
+      <w:proofErr w:type="spellEnd"/>
+    </w:p>
+    <w:p>
+      <w:pPr>
+        <w:pStyle w:val="Listenabsatz"/>
+        <w:numPr>
+          <w:ilvl w:val="0"/>
+          <w:numId w:val="45"/>
+        </w:numPr>
+        <w:spacing w:before="240"/>
+      </w:pPr>
+      <w:r>
+        <w:t>Schritt 2: ausgewählte Aufgabe als e</w:t>
+      </w:r>
+      <w:r>
+        <w:t>rledigt markieren</w:t>
+      </w:r>
+    </w:p>
+    <w:p>
+      <w:pPr>
+        <w:pStyle w:val="Listenabsatz"/>
+        <w:numPr>
+          <w:ilvl w:val="0"/>
+          <w:numId w:val="45"/>
+        </w:numPr>
+        <w:spacing w:before="240"/>
+      </w:pPr>
+      <w:r>
+        <w:t>Schritt 3: Prüfen, ob die Aufgabe in der Liste der erledigten Aufgaben ist</w:t>
+      </w:r>
+    </w:p>
+    <w:p>
+      <w:pPr>
+        <w:rPr>
+          <w:lang w:val="en-GB"/>
+        </w:rPr>
+      </w:pPr>
+      <w:r>
+        <w:rPr>
+          <w:lang w:val="en-GB"/>
+        </w:rPr>
+        <w:t xml:space="preserve">Abbildung </w:t>
+      </w:r>
+      <w:r>
+        <w:rPr>
+          <w:lang w:val="en-GB"/>
+        </w:rPr>
+        <w:fldChar w:fldCharType="begin"/>
+      </w:r>
+      <w:r>
+        <w:rPr>
+          <w:lang w:val="en-GB"/>
+        </w:rPr>
+        <w:instrText xml:space="preserve"> SEQ Abbildung \* ARABIC </w:instrText>
+      </w:r>
+      <w:r>
+        <w:rPr>
+          <w:lang w:val="en-GB"/>
+        </w:rPr>
+        <w:fldChar w:fldCharType="separate"/>
+      </w:r>
+      <w:r>
+        <w:rPr>
+          <w:noProof/>
+          <w:lang w:val="en-GB"/>
+        </w:rPr>
+        <w:t>7</w:t>
+      </w:r>
+      <w:r>
+        <w:rPr>
+          <w:lang w:val="en-GB"/>
+        </w:rPr>
+        <w:fldChar w:fldCharType="end"/>
+      </w:r>
+      <w:r>
+        <w:rPr>
+          <w:lang w:val="en-GB"/>
+        </w:rPr>
+        <w:t>: Integrationstest T05</w:t>
+      </w:r>
+    </w:p>
+    <w:p>
+      <w:pPr>
+        <w:rPr>
+          <w:lang w:val="en-GB"/>
+        </w:rPr>
+      </w:pPr>
+      <w:r>
+        <w:rPr>
+          <w:lang w:val="en-GB"/>
+        </w:rPr>
+        <w:drawing>
+          <wp:inline distT="0" distB="0" distL="0" distR="0" wp14:anchorId="340EE22D" wp14:editId="6EFEDB4B">
+            <wp:extent cx="4150581" cy="2452106"/>
+            <wp:effectExtent l="0" t="0" r="2540" b="5715"/>
+            <wp:docPr id="1293609290" name="Grafik 1" descr="Ein Bild, das Text, Screenshot, Software, Webseite enthält.&#10;&#10;KI-generierte Inhalte können fehlerhaft sein."/>
+            <wp:cNvGraphicFramePr>
+              <a:graphicFrameLocks xmlns:a="http://schemas.openxmlformats.org/drawingml/2006/main" noChangeAspect="1"/>
+            </wp:cNvGraphicFramePr>
+            <a:graphic xmlns:a="http://schemas.openxmlformats.org/drawingml/2006/main">
+              <a:graphicData uri="http://schemas.openxmlformats.org/drawingml/2006/picture">
+                <pic:pic xmlns:pic="http://schemas.openxmlformats.org/drawingml/2006/picture">
+                  <pic:nvPicPr>
+                    <pic:cNvPr id="1293609290" name="Grafik 1" descr="Ein Bild, das Text, Screenshot, Software, Webseite enthält.&#10;&#10;KI-generierte Inhalte können fehlerhaft sein."/>
+                    <pic:cNvPicPr/>
+                  </pic:nvPicPr>
+                  <pic:blipFill>
+                    <a:blip r:embed="rId18"/>
+                    <a:stretch>
+                      <a:fillRect/>
+                    </a:stretch>
+                  </pic:blipFill>
+                  <pic:spPr>
+                    <a:xfrm>
+                      <a:off x="0" y="0"/>
+                      <a:ext cx="4178533" cy="2468619"/>
+                    </a:xfrm>
+                    <a:prstGeom prst="rect">
+                      <a:avLst/>
+                    </a:prstGeom>
+                  </pic:spPr>
+                </pic:pic>
+              </a:graphicData>
+            </a:graphic>
+          </wp:inline>
+        </w:drawing>
+      </w:r>
+    </w:p>
+    <w:p>
+      <w:pPr>
+        <w:rPr>
+          <w:lang w:val="en-GB"/>
+        </w:rPr>
+      </w:pPr>
+      <w:r>
+        <w:rPr>
+          <w:lang w:val="en-GB"/>
+        </w:rPr>
+        <w:t xml:space="preserve">Quelle: </w:t>
+      </w:r>
+      <w:proofErr w:type="spellStart"/>
+      <w:r>
+        <w:rPr>
+          <w:lang w:val="en-GB"/>
+        </w:rPr>
+        <w:t>Eigene</w:t>
+      </w:r>
+      <w:proofErr w:type="spellEnd"/>
+      <w:r>
+        <w:rPr>
+          <w:lang w:val="en-GB"/>
+        </w:rPr>
+        <w:t xml:space="preserve"> </w:t>
+      </w:r>
+      <w:proofErr w:type="spellStart"/>
+      <w:r>
+        <w:rPr>
+          <w:lang w:val="en-GB"/>
+        </w:rPr>
+        <w:t>Darstellung</w:t>
+      </w:r>
+      <w:proofErr w:type="spellEnd"/>
+    </w:p>
+    <w:p>
+      <w:pPr>
+        <w:rPr>
+          <w:b/>
+          <w:bCs/>
           <w:i/>
           <w:iCs/>
           <w:color w:val="000000" w:themeColor="text1"/>
           <w:szCs w:val="22"/>
+          <w:lang w:val="en-GB"/>
+        </w:rPr>
+      </w:pPr>
+      <w:proofErr w:type="spellStart"/>
+      <w:r>
+        <w:rPr>
+          <w:b/>
+          <w:bCs/>
+          <w:color w:val="000000" w:themeColor="text1"/>
+          <w:szCs w:val="22"/>
+          <w:lang w:val="en-GB"/>
+        </w:rPr>
+        <w:lastRenderedPageBreak/>
+        <w:t>Systemtests</w:t>
+      </w:r>
+      <w:proofErr w:type="spellEnd"/>
+    </w:p>
+    <w:p>
+      <w:pPr>
+        <w:rPr>
+          <w:lang w:val="en-GB"/>
+        </w:rPr>
+      </w:pPr>
+      <w:r>
+        <w:rPr>
+          <w:lang w:val="en-GB"/>
+        </w:rPr>
+        <w:t xml:space="preserve">Tabelle </w:t>
+      </w:r>
+      <w:r>
+        <w:rPr>
+          <w:lang w:val="en-GB"/>
+        </w:rPr>
+        <w:fldChar w:fldCharType="begin"/>
+      </w:r>
+      <w:r>
+        <w:rPr>
+          <w:lang w:val="en-GB"/>
+        </w:rPr>
+        <w:instrText xml:space="preserve"> SEQ Tabelle \* ARABIC </w:instrText>
+      </w:r>
+      <w:r>
+        <w:rPr>
+          <w:lang w:val="en-GB"/>
+        </w:rPr>
+        <w:fldChar w:fldCharType="separate"/>
+      </w:r>
+      <w:r>
+        <w:rPr>
+          <w:lang w:val="en-GB"/>
+        </w:rPr>
+        <w:t>2</w:t>
+      </w:r>
+      <w:r>
+        <w:rPr>
+          <w:lang w:val="en-GB"/>
+        </w:rPr>
+        <w:fldChar w:fldCharType="end"/>
+      </w:r>
+      <w:r>
+        <w:rPr>
+          <w:lang w:val="en-GB"/>
+        </w:rPr>
+        <w:t>: Tabelle Systemtests</w:t>
+      </w:r>
+    </w:p>
+    <w:tbl>
+      <w:tblPr>
+        <w:tblStyle w:val="Tabellenraster"/>
+        <w:tblW w:w="0" w:type="auto"/>
+        <w:tblLook w:val="04A0" w:firstRow="1" w:lastRow="0" w:firstColumn="1" w:lastColumn="0" w:noHBand="0" w:noVBand="1"/>
+      </w:tblPr>
+      <w:tblGrid>
+        <w:gridCol w:w="742"/>
+        <w:gridCol w:w="2372"/>
+        <w:gridCol w:w="1719"/>
+        <w:gridCol w:w="1598"/>
+        <w:gridCol w:w="1928"/>
+        <w:gridCol w:w="1269"/>
+      </w:tblGrid>
+      <w:tr>
+        <w:tc>
+          <w:tcPr>
+            <w:tcW w:w="742" w:type="dxa"/>
+            <w:vAlign w:val="center"/>
+          </w:tcPr>
+          <w:p>
+            <w:pPr>
+              <w:jc w:val="left"/>
+              <w:rPr>
+                <w:b/>
+                <w:bCs/>
+              </w:rPr>
+            </w:pPr>
+            <w:r>
+              <w:rPr>
+                <w:b/>
+                <w:bCs/>
+              </w:rPr>
+              <w:t>Test-ID</w:t>
+            </w:r>
+          </w:p>
+        </w:tc>
+        <w:tc>
+          <w:tcPr>
+            <w:tcW w:w="2372" w:type="dxa"/>
+            <w:vAlign w:val="center"/>
+          </w:tcPr>
+          <w:p>
+            <w:pPr>
+              <w:jc w:val="left"/>
+              <w:rPr>
+                <w:b/>
+                <w:bCs/>
+              </w:rPr>
+            </w:pPr>
+            <w:r>
+              <w:rPr>
+                <w:b/>
+                <w:bCs/>
+              </w:rPr>
+              <w:t>Kurzbeschreibung</w:t>
+            </w:r>
+          </w:p>
+        </w:tc>
+        <w:tc>
+          <w:tcPr>
+            <w:tcW w:w="1719" w:type="dxa"/>
+            <w:vAlign w:val="center"/>
+          </w:tcPr>
+          <w:p>
+            <w:pPr>
+              <w:jc w:val="left"/>
+              <w:rPr>
+                <w:b/>
+                <w:bCs/>
+              </w:rPr>
+            </w:pPr>
+            <w:r>
+              <w:rPr>
+                <w:b/>
+                <w:bCs/>
+              </w:rPr>
+              <w:t>Vorbedingung</w:t>
+            </w:r>
+          </w:p>
+        </w:tc>
+        <w:tc>
+          <w:tcPr>
+            <w:tcW w:w="1598" w:type="dxa"/>
+            <w:vAlign w:val="center"/>
+          </w:tcPr>
+          <w:p>
+            <w:pPr>
+              <w:jc w:val="left"/>
+              <w:rPr>
+                <w:b/>
+                <w:bCs/>
+              </w:rPr>
+            </w:pPr>
+            <w:r>
+              <w:rPr>
+                <w:b/>
+                <w:bCs/>
+              </w:rPr>
+              <w:t>Aktion</w:t>
+            </w:r>
+          </w:p>
+        </w:tc>
+        <w:tc>
+          <w:tcPr>
+            <w:tcW w:w="1928" w:type="dxa"/>
+            <w:vAlign w:val="center"/>
+          </w:tcPr>
+          <w:p>
+            <w:pPr>
+              <w:jc w:val="left"/>
+              <w:rPr>
+                <w:b/>
+                <w:bCs/>
+              </w:rPr>
+            </w:pPr>
+            <w:r>
+              <w:rPr>
+                <w:b/>
+                <w:bCs/>
+              </w:rPr>
+              <w:t>Erwartetes Ergebnis</w:t>
+            </w:r>
+          </w:p>
+        </w:tc>
+        <w:tc>
+          <w:tcPr>
+            <w:tcW w:w="1269" w:type="dxa"/>
+            <w:vAlign w:val="center"/>
+          </w:tcPr>
+          <w:p>
+            <w:pPr>
+              <w:jc w:val="left"/>
+              <w:rPr>
+                <w:b/>
+                <w:bCs/>
+              </w:rPr>
+            </w:pPr>
+            <w:r>
+              <w:rPr>
+                <w:b/>
+                <w:bCs/>
+              </w:rPr>
+              <w:t xml:space="preserve">Tatsächliches </w:t>
+            </w:r>
+          </w:p>
+          <w:p>
+            <w:pPr>
+              <w:jc w:val="left"/>
+              <w:rPr>
+                <w:b/>
+                <w:bCs/>
+              </w:rPr>
+            </w:pPr>
+            <w:r>
+              <w:rPr>
+                <w:b/>
+                <w:bCs/>
+              </w:rPr>
+              <w:t>Ergebnis</w:t>
+            </w:r>
+          </w:p>
+        </w:tc>
+      </w:tr>
+      <w:tr>
+        <w:tc>
+          <w:tcPr>
+            <w:tcW w:w="742" w:type="dxa"/>
+            <w:vAlign w:val="center"/>
+          </w:tcPr>
+          <w:p>
+            <w:pPr>
+              <w:jc w:val="left"/>
+            </w:pPr>
+            <w:r>
+              <w:t>S01</w:t>
+            </w:r>
+          </w:p>
+        </w:tc>
+        <w:tc>
+          <w:tcPr>
+            <w:tcW w:w="2372" w:type="dxa"/>
+            <w:vAlign w:val="center"/>
+          </w:tcPr>
+          <w:p>
+            <w:pPr>
+              <w:jc w:val="left"/>
+            </w:pPr>
+            <w:r>
+              <w:t>Aufgabe anlegen (GUI)</w:t>
+            </w:r>
+          </w:p>
+        </w:tc>
+        <w:tc>
+          <w:tcPr>
+            <w:tcW w:w="1719" w:type="dxa"/>
+            <w:vAlign w:val="center"/>
+          </w:tcPr>
+          <w:p>
+            <w:pPr>
+              <w:jc w:val="left"/>
+            </w:pPr>
+            <w:r>
+              <w:t>Anwendung geöffnet</w:t>
+            </w:r>
+          </w:p>
+        </w:tc>
+        <w:tc>
+          <w:tcPr>
+            <w:tcW w:w="1598" w:type="dxa"/>
+            <w:vAlign w:val="center"/>
+          </w:tcPr>
+          <w:p>
+            <w:pPr>
+              <w:jc w:val="left"/>
+            </w:pPr>
+            <w:r>
+              <w:t>Über GUI Aufgabe anlegen</w:t>
+            </w:r>
+          </w:p>
+        </w:tc>
+        <w:tc>
+          <w:tcPr>
+            <w:tcW w:w="1928" w:type="dxa"/>
+            <w:vAlign w:val="center"/>
+          </w:tcPr>
+          <w:p>
+            <w:pPr>
+              <w:jc w:val="left"/>
+            </w:pPr>
+            <w:r>
+              <w:t>Aufgabe erscheint in Liste</w:t>
+            </w:r>
+          </w:p>
+        </w:tc>
+        <w:tc>
+          <w:tcPr>
+            <w:tcW w:w="1269" w:type="dxa"/>
+            <w:vAlign w:val="center"/>
+          </w:tcPr>
+          <w:p>
+            <w:pPr>
+              <w:jc w:val="left"/>
+            </w:pPr>
+            <w:r>
+              <w:t>Wie erwartet</w:t>
+            </w:r>
+          </w:p>
+        </w:tc>
+      </w:tr>
+      <w:tr>
+        <w:tc>
+          <w:tcPr>
+            <w:tcW w:w="742" w:type="dxa"/>
+            <w:vAlign w:val="center"/>
+          </w:tcPr>
+          <w:p>
+            <w:pPr>
+              <w:jc w:val="left"/>
+            </w:pPr>
+            <w:r>
+              <w:t>S02</w:t>
+            </w:r>
+          </w:p>
+        </w:tc>
+        <w:tc>
+          <w:tcPr>
+            <w:tcW w:w="2372" w:type="dxa"/>
+            <w:vAlign w:val="center"/>
+          </w:tcPr>
+          <w:p>
+            <w:pPr>
+              <w:jc w:val="left"/>
+            </w:pPr>
+            <w:r>
+              <w:t>Aufgabe bearbeiten (GUI)</w:t>
+            </w:r>
+          </w:p>
+        </w:tc>
+        <w:tc>
+          <w:tcPr>
+            <w:tcW w:w="1719" w:type="dxa"/>
+            <w:vAlign w:val="center"/>
+          </w:tcPr>
+          <w:p>
+            <w:pPr>
+              <w:jc w:val="left"/>
+            </w:pPr>
+            <w:r>
+              <w:t>Aufgabe vorhanden</w:t>
+            </w:r>
+          </w:p>
+        </w:tc>
+        <w:tc>
+          <w:tcPr>
+            <w:tcW w:w="1598" w:type="dxa"/>
+            <w:vAlign w:val="center"/>
+          </w:tcPr>
+          <w:p>
+            <w:pPr>
+              <w:jc w:val="left"/>
+            </w:pPr>
+            <w:r>
+              <w:t>Aufgabe per GUI bearbeiten</w:t>
+            </w:r>
+          </w:p>
+        </w:tc>
+        <w:tc>
+          <w:tcPr>
+            <w:tcW w:w="1928" w:type="dxa"/>
+            <w:vAlign w:val="center"/>
+          </w:tcPr>
+          <w:p>
+            <w:pPr>
+              <w:jc w:val="left"/>
+            </w:pPr>
+            <w:r>
+              <w:t>Änderungen werden übernommen</w:t>
+            </w:r>
+          </w:p>
+        </w:tc>
+        <w:tc>
+          <w:tcPr>
+            <w:tcW w:w="1269" w:type="dxa"/>
+            <w:vAlign w:val="center"/>
+          </w:tcPr>
+          <w:p>
+            <w:pPr>
+              <w:jc w:val="left"/>
+            </w:pPr>
+            <w:r>
+              <w:t>Wie erwartet</w:t>
+            </w:r>
+          </w:p>
+        </w:tc>
+      </w:tr>
+      <w:tr>
+        <w:tc>
+          <w:tcPr>
+            <w:tcW w:w="742" w:type="dxa"/>
+            <w:vAlign w:val="center"/>
+          </w:tcPr>
+          <w:p>
+            <w:pPr>
+              <w:jc w:val="left"/>
+            </w:pPr>
+            <w:r>
+              <w:t>S03</w:t>
+            </w:r>
+          </w:p>
+        </w:tc>
+        <w:tc>
+          <w:tcPr>
+            <w:tcW w:w="2372" w:type="dxa"/>
+            <w:vAlign w:val="center"/>
+          </w:tcPr>
+          <w:p>
+            <w:pPr>
+              <w:jc w:val="left"/>
+            </w:pPr>
+            <w:r>
+              <w:t>Aufgabe als erledigt markieren (GUI)</w:t>
+            </w:r>
+          </w:p>
+        </w:tc>
+        <w:tc>
+          <w:tcPr>
+            <w:tcW w:w="1719" w:type="dxa"/>
+            <w:vAlign w:val="center"/>
+          </w:tcPr>
+          <w:p>
+            <w:pPr>
+              <w:jc w:val="left"/>
+            </w:pPr>
+            <w:r>
+              <w:t>Aufgabe vorhanden</w:t>
+            </w:r>
+          </w:p>
+        </w:tc>
+        <w:tc>
+          <w:tcPr>
+            <w:tcW w:w="1598" w:type="dxa"/>
+            <w:vAlign w:val="center"/>
+          </w:tcPr>
+          <w:p>
+            <w:pPr>
+              <w:jc w:val="left"/>
+            </w:pPr>
+            <w:r>
+              <w:t>Aufgabe per GUI als erledigt markieren</w:t>
+            </w:r>
+          </w:p>
+        </w:tc>
+        <w:tc>
+          <w:tcPr>
+            <w:tcW w:w="1928" w:type="dxa"/>
+            <w:vAlign w:val="center"/>
+          </w:tcPr>
+          <w:p>
+            <w:pPr>
+              <w:jc w:val="left"/>
+            </w:pPr>
+            <w:r>
+              <w:t>Aufgabe verschwindet aus offener Liste</w:t>
+            </w:r>
+          </w:p>
+        </w:tc>
+        <w:tc>
+          <w:tcPr>
+            <w:tcW w:w="1269" w:type="dxa"/>
+            <w:vAlign w:val="center"/>
+          </w:tcPr>
+          <w:p>
+            <w:pPr>
+              <w:jc w:val="left"/>
+            </w:pPr>
+            <w:r>
+              <w:t>Wie erwartet</w:t>
+            </w:r>
+          </w:p>
+        </w:tc>
+      </w:tr>
+      <w:tr>
+        <w:tc>
+          <w:tcPr>
+            <w:tcW w:w="742" w:type="dxa"/>
+            <w:vAlign w:val="center"/>
+          </w:tcPr>
+          <w:p>
+            <w:pPr>
+              <w:jc w:val="left"/>
+            </w:pPr>
+            <w:r>
+              <w:t>S04</w:t>
+            </w:r>
+          </w:p>
+        </w:tc>
+        <w:tc>
+          <w:tcPr>
+            <w:tcW w:w="2372" w:type="dxa"/>
+            <w:vAlign w:val="center"/>
+          </w:tcPr>
+          <w:p>
+            <w:pPr>
+              <w:jc w:val="left"/>
+            </w:pPr>
+            <w:r>
+              <w:t>Überfällige Aufgaben anzeigen</w:t>
+            </w:r>
+          </w:p>
+        </w:tc>
+        <w:tc>
+          <w:tcPr>
+            <w:tcW w:w="1719" w:type="dxa"/>
+            <w:vAlign w:val="center"/>
+          </w:tcPr>
+          <w:p>
+            <w:pPr>
+              <w:jc w:val="left"/>
+            </w:pPr>
+            <w:r>
+              <w:t>Überfällige Aufgabe vorhanden</w:t>
+            </w:r>
+          </w:p>
+        </w:tc>
+        <w:tc>
+          <w:tcPr>
+            <w:tcW w:w="1598" w:type="dxa"/>
+            <w:vAlign w:val="center"/>
+          </w:tcPr>
+          <w:p>
+            <w:pPr>
+              <w:jc w:val="left"/>
+            </w:pPr>
+            <w:r>
+              <w:t>Überfällige Aufgabe über GUI anzeigen</w:t>
+            </w:r>
+          </w:p>
+        </w:tc>
+        <w:tc>
+          <w:tcPr>
+            <w:tcW w:w="1928" w:type="dxa"/>
+            <w:vAlign w:val="center"/>
+          </w:tcPr>
+          <w:p>
+            <w:pPr>
+              <w:jc w:val="left"/>
+            </w:pPr>
+            <w:r>
+              <w:t>Überfällige Aufgabe wird korrekt markiert und in Liste angezeigt</w:t>
+            </w:r>
+          </w:p>
+        </w:tc>
+        <w:tc>
+          <w:tcPr>
+            <w:tcW w:w="1269" w:type="dxa"/>
+            <w:vAlign w:val="center"/>
+          </w:tcPr>
+          <w:p>
+            <w:pPr>
+              <w:jc w:val="left"/>
+            </w:pPr>
+            <w:r>
+              <w:t>Wie erwartet</w:t>
+            </w:r>
+          </w:p>
+        </w:tc>
+      </w:tr>
+      <w:tr>
+        <w:tc>
+          <w:tcPr>
+            <w:tcW w:w="742" w:type="dxa"/>
+            <w:vAlign w:val="center"/>
+          </w:tcPr>
+          <w:p>
+            <w:pPr>
+              <w:jc w:val="left"/>
+            </w:pPr>
+            <w:r>
+              <w:t>S05</w:t>
+            </w:r>
+          </w:p>
+        </w:tc>
+        <w:tc>
+          <w:tcPr>
+            <w:tcW w:w="2372" w:type="dxa"/>
+            <w:vAlign w:val="center"/>
+          </w:tcPr>
+          <w:p>
+            <w:pPr>
+              <w:jc w:val="left"/>
+            </w:pPr>
+            <w:r>
+              <w:t>Speichern und Laden testen</w:t>
+            </w:r>
+          </w:p>
+        </w:tc>
+        <w:tc>
+          <w:tcPr>
+            <w:tcW w:w="1719" w:type="dxa"/>
+            <w:vAlign w:val="center"/>
+          </w:tcPr>
+          <w:p>
+            <w:pPr>
+              <w:jc w:val="left"/>
+            </w:pPr>
+            <w:r>
+              <w:t>Aufgabe vorhanden</w:t>
+            </w:r>
+          </w:p>
+        </w:tc>
+        <w:tc>
+          <w:tcPr>
+            <w:tcW w:w="1598" w:type="dxa"/>
+            <w:vAlign w:val="center"/>
+          </w:tcPr>
+          <w:p>
+            <w:pPr>
+              <w:jc w:val="left"/>
+            </w:pPr>
+            <w:r>
+              <w:t>Anwendung schließen und öffnen</w:t>
+            </w:r>
+          </w:p>
+        </w:tc>
+        <w:tc>
+          <w:tcPr>
+            <w:tcW w:w="1928" w:type="dxa"/>
+            <w:vAlign w:val="center"/>
+          </w:tcPr>
+          <w:p>
+            <w:pPr>
+              <w:jc w:val="left"/>
+            </w:pPr>
+            <w:r>
+              <w:t>Aufgaben werden korrekt geladen</w:t>
+            </w:r>
+          </w:p>
+        </w:tc>
+        <w:tc>
+          <w:tcPr>
+            <w:tcW w:w="1269" w:type="dxa"/>
+            <w:vAlign w:val="center"/>
+          </w:tcPr>
+          <w:p>
+            <w:pPr>
+              <w:jc w:val="left"/>
+            </w:pPr>
+            <w:r>
+              <w:t>Wie erwartet</w:t>
+            </w:r>
+          </w:p>
+        </w:tc>
+      </w:tr>
+    </w:tbl>
+    <w:p>
+      <w:pPr>
+        <w:spacing w:before="240"/>
+        <w:rPr>
+          <w:lang w:val="en-GB"/>
+        </w:rPr>
+      </w:pPr>
+      <w:r>
+        <w:rPr>
+          <w:lang w:val="en-GB"/>
+        </w:rPr>
+        <w:t xml:space="preserve">Quelle: </w:t>
+      </w:r>
+      <w:proofErr w:type="spellStart"/>
+      <w:r>
+        <w:rPr>
+          <w:lang w:val="en-GB"/>
+        </w:rPr>
+        <w:t>Eigene</w:t>
+      </w:r>
+      <w:proofErr w:type="spellEnd"/>
+      <w:r>
+        <w:rPr>
+          <w:lang w:val="en-GB"/>
+        </w:rPr>
+        <w:t xml:space="preserve"> </w:t>
+      </w:r>
+      <w:proofErr w:type="spellStart"/>
+      <w:r>
+        <w:rPr>
+          <w:lang w:val="en-GB"/>
+        </w:rPr>
+        <w:t>Darstellung</w:t>
+      </w:r>
+      <w:proofErr w:type="spellEnd"/>
+    </w:p>
+    <w:p>
+      <w:r>
+        <w:t xml:space="preserve">Abbildung </w:t>
+      </w:r>
+      <w:r>
+        <w:rPr>
+          <w:lang w:val="en-GB"/>
+        </w:rPr>
+        <w:fldChar w:fldCharType="begin"/>
+      </w:r>
+      <w:r>
+        <w:instrText xml:space="preserve"> SEQ Abbildung \* ARABIC </w:instrText>
+      </w:r>
+      <w:r>
+        <w:rPr>
+          <w:lang w:val="en-GB"/>
+        </w:rPr>
+        <w:fldChar w:fldCharType="separate"/>
+      </w:r>
+      <w:r>
+        <w:rPr>
+          <w:noProof/>
+        </w:rPr>
+        <w:t>8</w:t>
+      </w:r>
+      <w:r>
+        <w:rPr>
+          <w:lang w:val="en-GB"/>
+        </w:rPr>
+        <w:fldChar w:fldCharType="end"/>
+      </w:r>
+      <w:r>
+        <w:t>: Systemtest S01 - Aufgabe anlegen</w:t>
+      </w:r>
+    </w:p>
+    <w:p>
+      <w:r>
+        <w:drawing>
+          <wp:inline distT="0" distB="0" distL="0" distR="0" wp14:anchorId="7C23F77D" wp14:editId="5F017165">
+            <wp:extent cx="3482671" cy="3061104"/>
+            <wp:effectExtent l="0" t="0" r="3810" b="6350"/>
+            <wp:docPr id="342483290" name="Grafik 1" descr="Ein Bild, das Text, Screenshot, Software, Computersymbol enthält.&#10;&#10;KI-generierte Inhalte können fehlerhaft sein."/>
+            <wp:cNvGraphicFramePr>
+              <a:graphicFrameLocks xmlns:a="http://schemas.openxmlformats.org/drawingml/2006/main" noChangeAspect="1"/>
+            </wp:cNvGraphicFramePr>
+            <a:graphic xmlns:a="http://schemas.openxmlformats.org/drawingml/2006/main">
+              <a:graphicData uri="http://schemas.openxmlformats.org/drawingml/2006/picture">
+                <pic:pic xmlns:pic="http://schemas.openxmlformats.org/drawingml/2006/picture">
+                  <pic:nvPicPr>
+                    <pic:cNvPr id="342483290" name="Grafik 1" descr="Ein Bild, das Text, Screenshot, Software, Computersymbol enthält.&#10;&#10;KI-generierte Inhalte können fehlerhaft sein."/>
+                    <pic:cNvPicPr/>
+                  </pic:nvPicPr>
+                  <pic:blipFill rotWithShape="1">
+                    <a:blip r:embed="rId19"/>
+                    <a:srcRect t="1059"/>
+                    <a:stretch>
+                      <a:fillRect/>
+                    </a:stretch>
+                  </pic:blipFill>
+                  <pic:spPr bwMode="auto">
+                    <a:xfrm>
+                      <a:off x="0" y="0"/>
+                      <a:ext cx="3491130" cy="3068539"/>
+                    </a:xfrm>
+                    <a:prstGeom prst="rect">
+                      <a:avLst/>
+                    </a:prstGeom>
+                    <a:ln>
+                      <a:noFill/>
+                    </a:ln>
+                    <a:extLst>
+                      <a:ext uri="{53640926-AAD7-44D8-BBD7-CCE9431645EC}">
+                        <a14:shadowObscured xmlns:a14="http://schemas.microsoft.com/office/drawing/2010/main"/>
+                      </a:ext>
+                    </a:extLst>
+                  </pic:spPr>
+                </pic:pic>
+              </a:graphicData>
+            </a:graphic>
+          </wp:inline>
+        </w:drawing>
+      </w:r>
+    </w:p>
+    <w:p>
+      <w:pPr>
+        <w:spacing w:before="240"/>
+        <w:rPr>
+          <w:lang w:val="en-GB"/>
+        </w:rPr>
+      </w:pPr>
+      <w:r>
+        <w:rPr>
+          <w:lang w:val="en-GB"/>
+        </w:rPr>
+        <w:t xml:space="preserve">Quelle: </w:t>
+      </w:r>
+      <w:proofErr w:type="spellStart"/>
+      <w:r>
+        <w:rPr>
+          <w:lang w:val="en-GB"/>
+        </w:rPr>
+        <w:t>Eigene</w:t>
+      </w:r>
+      <w:proofErr w:type="spellEnd"/>
+      <w:r>
+        <w:rPr>
+          <w:lang w:val="en-GB"/>
+        </w:rPr>
+        <w:t xml:space="preserve"> </w:t>
+      </w:r>
+      <w:proofErr w:type="spellStart"/>
+      <w:r>
+        <w:rPr>
+          <w:lang w:val="en-GB"/>
+        </w:rPr>
+        <w:t>Darstellung</w:t>
+      </w:r>
+      <w:proofErr w:type="spellEnd"/>
+    </w:p>
+    <w:p>
+      <w:pPr>
+        <w:rPr>
+          <w:lang w:val="en-GB"/>
+        </w:rPr>
+      </w:pPr>
+      <w:r>
+        <w:rPr>
+          <w:lang w:val="en-GB"/>
         </w:rPr>
         <w:br w:type="page"/>
       </w:r>
     </w:p>
     <w:p>
+      <w:r>
+        <w:lastRenderedPageBreak/>
+        <w:t xml:space="preserve">Abbildung </w:t>
+      </w:r>
+      <w:r>
+        <w:rPr>
+          <w:lang w:val="en-GB"/>
+        </w:rPr>
+        <w:fldChar w:fldCharType="begin"/>
+      </w:r>
+      <w:r>
+        <w:instrText xml:space="preserve"> SEQ Abbildung \* ARABIC </w:instrText>
+      </w:r>
+      <w:r>
+        <w:rPr>
+          <w:lang w:val="en-GB"/>
+        </w:rPr>
+        <w:fldChar w:fldCharType="separate"/>
+      </w:r>
+      <w:r>
+        <w:rPr>
+          <w:noProof/>
+        </w:rPr>
+        <w:t>9</w:t>
+      </w:r>
+      <w:r>
+        <w:rPr>
+          <w:lang w:val="en-GB"/>
+        </w:rPr>
+        <w:fldChar w:fldCharType="end"/>
+      </w:r>
+      <w:r>
+        <w:t>: Systemtests S02 - Aufgabe bearbeiten</w:t>
+      </w:r>
+    </w:p>
+    <w:p>
+      <w:pPr>
+        <w:spacing w:before="240"/>
+        <w:rPr>
+          <w:lang w:val="en-GB"/>
+        </w:rPr>
+      </w:pPr>
+      <w:r>
+        <w:rPr>
+          <w:lang w:val="en-GB"/>
+        </w:rPr>
+        <w:drawing>
+          <wp:inline distT="0" distB="0" distL="0" distR="0" wp14:anchorId="0FE95D7A" wp14:editId="73010F9D">
+            <wp:extent cx="4746928" cy="4042621"/>
+            <wp:effectExtent l="0" t="0" r="0" b="0"/>
+            <wp:docPr id="953688436" name="Grafik 1" descr="Ein Bild, das Text, Screenshot, Software, Zahl enthält.&#10;&#10;KI-generierte Inhalte können fehlerhaft sein."/>
+            <wp:cNvGraphicFramePr>
+              <a:graphicFrameLocks xmlns:a="http://schemas.openxmlformats.org/drawingml/2006/main" noChangeAspect="1"/>
+            </wp:cNvGraphicFramePr>
+            <a:graphic xmlns:a="http://schemas.openxmlformats.org/drawingml/2006/main">
+              <a:graphicData uri="http://schemas.openxmlformats.org/drawingml/2006/picture">
+                <pic:pic xmlns:pic="http://schemas.openxmlformats.org/drawingml/2006/picture">
+                  <pic:nvPicPr>
+                    <pic:cNvPr id="953688436" name="Grafik 1" descr="Ein Bild, das Text, Screenshot, Software, Zahl enthält.&#10;&#10;KI-generierte Inhalte können fehlerhaft sein."/>
+                    <pic:cNvPicPr/>
+                  </pic:nvPicPr>
+                  <pic:blipFill>
+                    <a:blip r:embed="rId20"/>
+                    <a:stretch>
+                      <a:fillRect/>
+                    </a:stretch>
+                  </pic:blipFill>
+                  <pic:spPr>
+                    <a:xfrm>
+                      <a:off x="0" y="0"/>
+                      <a:ext cx="4765364" cy="4058322"/>
+                    </a:xfrm>
+                    <a:prstGeom prst="rect">
+                      <a:avLst/>
+                    </a:prstGeom>
+                  </pic:spPr>
+                </pic:pic>
+              </a:graphicData>
+            </a:graphic>
+          </wp:inline>
+        </w:drawing>
+      </w:r>
+    </w:p>
+    <w:p>
+      <w:pPr>
+        <w:spacing w:before="240"/>
+        <w:rPr>
+          <w:lang w:val="en-GB"/>
+        </w:rPr>
+      </w:pPr>
+      <w:r>
+        <w:rPr>
+          <w:lang w:val="en-GB"/>
+        </w:rPr>
+        <w:t xml:space="preserve">Quelle: </w:t>
+      </w:r>
+      <w:proofErr w:type="spellStart"/>
+      <w:r>
+        <w:rPr>
+          <w:lang w:val="en-GB"/>
+        </w:rPr>
+        <w:t>Eigene</w:t>
+      </w:r>
+      <w:proofErr w:type="spellEnd"/>
+      <w:r>
+        <w:rPr>
+          <w:lang w:val="en-GB"/>
+        </w:rPr>
+        <w:t xml:space="preserve"> </w:t>
+      </w:r>
+      <w:proofErr w:type="spellStart"/>
+      <w:r>
+        <w:rPr>
+          <w:lang w:val="en-GB"/>
+        </w:rPr>
+        <w:t>Darstellung</w:t>
+      </w:r>
+      <w:proofErr w:type="spellEnd"/>
+    </w:p>
+    <w:p>
+      <w:r>
+        <w:t xml:space="preserve">Abbildung </w:t>
+      </w:r>
+      <w:r>
+        <w:fldChar w:fldCharType="begin"/>
+      </w:r>
+      <w:r>
+        <w:instrText xml:space="preserve"> SEQ Abbildung \* ARABIC </w:instrText>
+      </w:r>
+      <w:r>
+        <w:fldChar w:fldCharType="separate"/>
+      </w:r>
+      <w:r>
+        <w:rPr>
+          <w:noProof/>
+        </w:rPr>
+        <w:t>10</w:t>
+      </w:r>
+      <w:r>
+        <w:fldChar w:fldCharType="end"/>
+      </w:r>
+      <w:r>
+        <w:t>: Systemtests S03 - Aufgabe erledigt</w:t>
+      </w:r>
+    </w:p>
+    <w:p>
+      <w:pPr>
+        <w:spacing w:before="240"/>
+        <w:rPr>
+          <w:lang w:val="en-GB"/>
+        </w:rPr>
+      </w:pPr>
+      <w:r>
+        <w:rPr>
+          <w:lang w:val="en-GB"/>
+        </w:rPr>
+        <w:drawing>
+          <wp:inline distT="0" distB="0" distL="0" distR="0" wp14:anchorId="294D4C1B" wp14:editId="6B97195F">
+            <wp:extent cx="4611756" cy="3244211"/>
+            <wp:effectExtent l="0" t="0" r="0" b="0"/>
+            <wp:docPr id="85558941" name="Grafik 1" descr="Ein Bild, das Text, Screenshot, Software, Webseite enthält.&#10;&#10;KI-generierte Inhalte können fehlerhaft sein."/>
+            <wp:cNvGraphicFramePr>
+              <a:graphicFrameLocks xmlns:a="http://schemas.openxmlformats.org/drawingml/2006/main" noChangeAspect="1"/>
+            </wp:cNvGraphicFramePr>
+            <a:graphic xmlns:a="http://schemas.openxmlformats.org/drawingml/2006/main">
+              <a:graphicData uri="http://schemas.openxmlformats.org/drawingml/2006/picture">
+                <pic:pic xmlns:pic="http://schemas.openxmlformats.org/drawingml/2006/picture">
+                  <pic:nvPicPr>
+                    <pic:cNvPr id="85558941" name="Grafik 1" descr="Ein Bild, das Text, Screenshot, Software, Webseite enthält.&#10;&#10;KI-generierte Inhalte können fehlerhaft sein."/>
+                    <pic:cNvPicPr/>
+                  </pic:nvPicPr>
+                  <pic:blipFill>
+                    <a:blip r:embed="rId21"/>
+                    <a:stretch>
+                      <a:fillRect/>
+                    </a:stretch>
+                  </pic:blipFill>
+                  <pic:spPr>
+                    <a:xfrm>
+                      <a:off x="0" y="0"/>
+                      <a:ext cx="4621679" cy="3251191"/>
+                    </a:xfrm>
+                    <a:prstGeom prst="rect">
+                      <a:avLst/>
+                    </a:prstGeom>
+                  </pic:spPr>
+                </pic:pic>
+              </a:graphicData>
+            </a:graphic>
+          </wp:inline>
+        </w:drawing>
+      </w:r>
+    </w:p>
+    <w:p>
+      <w:pPr>
+        <w:spacing w:before="240"/>
+      </w:pPr>
+      <w:r>
+        <w:t>Quelle: Eigene Darstellung</w:t>
+      </w:r>
+    </w:p>
+    <w:p>
+      <w:r>
+        <w:lastRenderedPageBreak/>
+        <w:t xml:space="preserve">Abbildung </w:t>
+      </w:r>
+      <w:r>
+        <w:fldChar w:fldCharType="begin"/>
+      </w:r>
+      <w:r>
+        <w:instrText xml:space="preserve"> SEQ Abbildung \* ARABIC </w:instrText>
+      </w:r>
+      <w:r>
+        <w:fldChar w:fldCharType="separate"/>
+      </w:r>
+      <w:r>
+        <w:rPr>
+          <w:noProof/>
+        </w:rPr>
+        <w:t>11</w:t>
+      </w:r>
+      <w:r>
+        <w:fldChar w:fldCharType="end"/>
+      </w:r>
+      <w:r>
+        <w:t>: Systemtests S04 - Aufgabe überfällig</w:t>
+      </w:r>
+    </w:p>
+    <w:p>
+      <w:pPr>
+        <w:rPr>
+          <w:b/>
+          <w:bCs/>
+          <w:i/>
+          <w:iCs/>
+          <w:color w:val="000000" w:themeColor="text1"/>
+          <w:szCs w:val="22"/>
+          <w:lang w:val="en-GB"/>
+        </w:rPr>
+      </w:pPr>
+      <w:r>
+        <w:rPr>
+          <w:b/>
+          <w:bCs/>
+          <w:i/>
+          <w:iCs/>
+          <w:color w:val="000000" w:themeColor="text1"/>
+          <w:szCs w:val="22"/>
+          <w:lang w:val="en-GB"/>
+        </w:rPr>
+        <w:drawing>
+          <wp:inline distT="0" distB="0" distL="0" distR="0" wp14:anchorId="35511476" wp14:editId="6D36D721">
+            <wp:extent cx="6120130" cy="3923665"/>
+            <wp:effectExtent l="0" t="0" r="0" b="635"/>
+            <wp:docPr id="1659678242" name="Grafik 1" descr="Ein Bild, das Text, Screenshot, Software, Webseite enthält.&#10;&#10;KI-generierte Inhalte können fehlerhaft sein."/>
+            <wp:cNvGraphicFramePr>
+              <a:graphicFrameLocks xmlns:a="http://schemas.openxmlformats.org/drawingml/2006/main" noChangeAspect="1"/>
+            </wp:cNvGraphicFramePr>
+            <a:graphic xmlns:a="http://schemas.openxmlformats.org/drawingml/2006/main">
+              <a:graphicData uri="http://schemas.openxmlformats.org/drawingml/2006/picture">
+                <pic:pic xmlns:pic="http://schemas.openxmlformats.org/drawingml/2006/picture">
+                  <pic:nvPicPr>
+                    <pic:cNvPr id="1659678242" name="Grafik 1" descr="Ein Bild, das Text, Screenshot, Software, Webseite enthält.&#10;&#10;KI-generierte Inhalte können fehlerhaft sein."/>
+                    <pic:cNvPicPr/>
+                  </pic:nvPicPr>
+                  <pic:blipFill>
+                    <a:blip r:embed="rId22"/>
+                    <a:stretch>
+                      <a:fillRect/>
+                    </a:stretch>
+                  </pic:blipFill>
+                  <pic:spPr>
+                    <a:xfrm>
+                      <a:off x="0" y="0"/>
+                      <a:ext cx="6120130" cy="3923665"/>
+                    </a:xfrm>
+                    <a:prstGeom prst="rect">
+                      <a:avLst/>
+                    </a:prstGeom>
+                  </pic:spPr>
+                </pic:pic>
+              </a:graphicData>
+            </a:graphic>
+          </wp:inline>
+        </w:drawing>
+      </w:r>
+    </w:p>
+    <w:p>
+      <w:pPr>
+        <w:spacing w:before="240"/>
+      </w:pPr>
+      <w:r>
+        <w:t>Quelle: Eigene Darstellung</w:t>
+      </w:r>
+    </w:p>
+    <w:p>
+      <w:r>
+        <w:t xml:space="preserve">Abbildung </w:t>
+      </w:r>
+      <w:r>
+        <w:fldChar w:fldCharType="begin"/>
+      </w:r>
+      <w:r>
+        <w:instrText xml:space="preserve"> SEQ Abbildung \* ARABIC </w:instrText>
+      </w:r>
+      <w:r>
+        <w:fldChar w:fldCharType="separate"/>
+      </w:r>
+      <w:r>
+        <w:rPr>
+          <w:noProof/>
+        </w:rPr>
+        <w:t>12</w:t>
+      </w:r>
+      <w:r>
+        <w:fldChar w:fldCharType="end"/>
+      </w:r>
+      <w:r>
+        <w:t>: Systemtests S05 - Speichern/Laden</w:t>
+      </w:r>
+    </w:p>
+    <w:p>
+      <w:pPr>
+        <w:spacing w:before="240"/>
+      </w:pPr>
+      <w:r>
+        <w:drawing>
+          <wp:inline distT="0" distB="0" distL="0" distR="0" wp14:anchorId="1E23BA2E" wp14:editId="7EE76562">
+            <wp:extent cx="6120130" cy="2188845"/>
+            <wp:effectExtent l="0" t="0" r="0" b="1905"/>
+            <wp:docPr id="1816139000" name="Grafik 1" descr="Ein Bild, das Text, Screenshot, Schrift, Reihe enthält.&#10;&#10;KI-generierte Inhalte können fehlerhaft sein."/>
+            <wp:cNvGraphicFramePr>
+              <a:graphicFrameLocks xmlns:a="http://schemas.openxmlformats.org/drawingml/2006/main" noChangeAspect="1"/>
+            </wp:cNvGraphicFramePr>
+            <a:graphic xmlns:a="http://schemas.openxmlformats.org/drawingml/2006/main">
+              <a:graphicData uri="http://schemas.openxmlformats.org/drawingml/2006/picture">
+                <pic:pic xmlns:pic="http://schemas.openxmlformats.org/drawingml/2006/picture">
+                  <pic:nvPicPr>
+                    <pic:cNvPr id="1816139000" name="Grafik 1" descr="Ein Bild, das Text, Screenshot, Schrift, Reihe enthält.&#10;&#10;KI-generierte Inhalte können fehlerhaft sein."/>
+                    <pic:cNvPicPr/>
+                  </pic:nvPicPr>
+                  <pic:blipFill>
+                    <a:blip r:embed="rId23"/>
+                    <a:stretch>
+                      <a:fillRect/>
+                    </a:stretch>
+                  </pic:blipFill>
+                  <pic:spPr>
+                    <a:xfrm>
+                      <a:off x="0" y="0"/>
+                      <a:ext cx="6120130" cy="2188845"/>
+                    </a:xfrm>
+                    <a:prstGeom prst="rect">
+                      <a:avLst/>
+                    </a:prstGeom>
+                  </pic:spPr>
+                </pic:pic>
+              </a:graphicData>
+            </a:graphic>
+          </wp:inline>
+        </w:drawing>
+      </w:r>
+    </w:p>
+    <w:p>
+      <w:pPr>
+        <w:spacing w:before="240"/>
+      </w:pPr>
+      <w:r>
+        <w:t>Quelle: Eigene Darstellung</w:t>
+      </w:r>
+    </w:p>
+    <w:p>
+      <w:r>
+        <w:br w:type="page"/>
+      </w:r>
+    </w:p>
+    <w:p>
+      <w:r>
+        <w:lastRenderedPageBreak/>
+        <w:t xml:space="preserve">Abbildung </w:t>
+      </w:r>
+      <w:r>
+        <w:fldChar w:fldCharType="begin"/>
+      </w:r>
+      <w:r>
+        <w:instrText xml:space="preserve"> SEQ Abbildung \* ARABIC </w:instrText>
+      </w:r>
+      <w:r>
+        <w:fldChar w:fldCharType="separate"/>
+      </w:r>
+      <w:r>
+        <w:t>13</w:t>
+      </w:r>
+      <w:r>
+        <w:fldChar w:fldCharType="end"/>
+      </w:r>
+      <w:r>
+        <w:t>: Systemtests S06 - Aufgabe löschen/entfernen</w:t>
+      </w:r>
+    </w:p>
+    <w:p>
+      <w:pPr>
+        <w:rPr>
+          <w:b/>
+          <w:bCs/>
+          <w:color w:val="000000" w:themeColor="text1"/>
+          <w:szCs w:val="22"/>
+          <w:lang w:val="en-GB"/>
+        </w:rPr>
+      </w:pPr>
+      <w:r>
+        <w:rPr>
+          <w:b/>
+          <w:bCs/>
+          <w:color w:val="000000" w:themeColor="text1"/>
+          <w:szCs w:val="22"/>
+          <w:lang w:val="en-GB"/>
+        </w:rPr>
+        <w:drawing>
+          <wp:inline distT="0" distB="0" distL="0" distR="0" wp14:anchorId="6230BD36" wp14:editId="7BC91B2E">
+            <wp:extent cx="6120130" cy="2478405"/>
+            <wp:effectExtent l="0" t="0" r="0" b="0"/>
+            <wp:docPr id="1454699721" name="Grafik 1" descr="Ein Bild, das Text, Screenshot, Schrift, Reihe enthält.&#10;&#10;KI-generierte Inhalte können fehlerhaft sein."/>
+            <wp:cNvGraphicFramePr>
+              <a:graphicFrameLocks xmlns:a="http://schemas.openxmlformats.org/drawingml/2006/main" noChangeAspect="1"/>
+            </wp:cNvGraphicFramePr>
+            <a:graphic xmlns:a="http://schemas.openxmlformats.org/drawingml/2006/main">
+              <a:graphicData uri="http://schemas.openxmlformats.org/drawingml/2006/picture">
+                <pic:pic xmlns:pic="http://schemas.openxmlformats.org/drawingml/2006/picture">
+                  <pic:nvPicPr>
+                    <pic:cNvPr id="1454699721" name="Grafik 1" descr="Ein Bild, das Text, Screenshot, Schrift, Reihe enthält.&#10;&#10;KI-generierte Inhalte können fehlerhaft sein."/>
+                    <pic:cNvPicPr/>
+                  </pic:nvPicPr>
+                  <pic:blipFill>
+                    <a:blip r:embed="rId24"/>
+                    <a:stretch>
+                      <a:fillRect/>
+                    </a:stretch>
+                  </pic:blipFill>
+                  <pic:spPr>
+                    <a:xfrm>
+                      <a:off x="0" y="0"/>
+                      <a:ext cx="6120130" cy="2478405"/>
+                    </a:xfrm>
+                    <a:prstGeom prst="rect">
+                      <a:avLst/>
+                    </a:prstGeom>
+                  </pic:spPr>
+                </pic:pic>
+              </a:graphicData>
+            </a:graphic>
+          </wp:inline>
+        </w:drawing>
+      </w:r>
+    </w:p>
+    <w:p>
+      <w:pPr>
+        <w:spacing w:before="240"/>
+      </w:pPr>
+      <w:r>
+        <w:t xml:space="preserve">Quelle: </w:t>
+      </w:r>
+      <w:proofErr w:type="spellStart"/>
+      <w:r>
+        <w:t>Eigene</w:t>
+      </w:r>
+      <w:proofErr w:type="spellEnd"/>
+      <w:r>
+        <w:t xml:space="preserve"> </w:t>
+      </w:r>
+      <w:proofErr w:type="spellStart"/>
+      <w:r>
+        <w:t>Darstellung</w:t>
+      </w:r>
+      <w:proofErr w:type="spellEnd"/>
+    </w:p>
+    <w:p>
       <w:pPr>
         <w:pStyle w:val="berschrift1"/>
       </w:pPr>
       <w:r>
-        <w:lastRenderedPageBreak/>
-        <w:t xml:space="preserve"> Benutzeranleitung</w:t>
+        <w:rPr>
+          <w:lang w:val="en-GB"/>
+        </w:rPr>
+        <w:t xml:space="preserve"> </w:t>
+      </w:r>
+      <w:r>
+        <w:t>Benutzeranleitung</w:t>
       </w:r>
     </w:p>
     <w:p>
@@ -7478,6 +10058,119 @@
 <file path=word/numbering.xml><?xml version="1.0" encoding="utf-8"?>
 <w:numbering xmlns:wpc="http://schemas.microsoft.com/office/word/2010/wordprocessingCanvas" xmlns:cx="http://schemas.microsoft.com/office/drawing/2014/chartex" xmlns:cx1="http://schemas.microsoft.com/office/drawing/2015/9/8/chartex" xmlns:cx2="http://schemas.microsoft.com/office/drawing/2015/10/21/chartex" xmlns:cx3="http://schemas.microsoft.com/office/drawing/2016/5/9/chartex" xmlns:cx4="http://schemas.microsoft.com/office/drawing/2016/5/10/chartex" xmlns:cx5="http://schemas.microsoft.com/office/drawing/2016/5/11/chartex" xmlns:cx6="http://schemas.microsoft.com/office/drawing/2016/5/12/chartex" xmlns:cx7="http://schemas.microsoft.com/office/drawing/2016/5/13/chartex" xmlns:cx8="http://schemas.microsoft.com/office/drawing/2016/5/14/chartex" xmlns:mc="http://schemas.openxmlformats.org/markup-compatibility/2006" xmlns:aink="http://schemas.microsoft.com/office/drawing/2016/ink" xmlns:am3d="http://schemas.microsoft.com/office/drawing/2017/model3d" xmlns:o="urn:schemas-microsoft-com:office:office" xmlns:oel="http://schemas.microsoft.com/office/2019/extlst" xmlns:r="http://schemas.openxmlformats.org/officeDocument/2006/relationships" xmlns:m="http://schemas.openxmlformats.org/officeDocument/2006/math" xmlns:v="urn:schemas-microsoft-com:vml" xmlns:wp14="http://schemas.microsoft.com/office/word/2010/wordprocessingDrawing" xmlns:wp="http://schemas.openxmlformats.org/drawingml/2006/wordprocessingDrawing" xmlns:w10="urn:schemas-microsoft-com:office:word" xmlns:w="http://schemas.openxmlformats.org/wordprocessingml/2006/main" xmlns:w14="http://schemas.microsoft.com/office/word/2010/wordml" xmlns:w15="http://schemas.microsoft.com/office/word/2012/wordml" xmlns:w16cex="http://schemas.microsoft.com/office/word/2018/wordml/cex" xmlns:w16cid="http://schemas.microsoft.com/office/word/2016/wordml/cid" xmlns:w16="http://schemas.microsoft.com/office/word/2018/wordml" xmlns:w16du="http://schemas.microsoft.com/office/word/2023/wordml/word16du" xmlns:w16sdtdh="http://schemas.microsoft.com/office/word/2020/wordml/sdtdatahash" xmlns:w16sdtfl="http://schemas.microsoft.com/office/word/2024/wordml/sdtformatlock" xmlns:w16se="http://schemas.microsoft.com/office/word/2015/wordml/symex" xmlns:wpg="http://schemas.microsoft.com/office/word/2010/wordprocessingGroup" xmlns:wpi="http://schemas.microsoft.com/office/word/2010/wordprocessingInk" xmlns:wne="http://schemas.microsoft.com/office/word/2006/wordml" xmlns:wps="http://schemas.microsoft.com/office/word/2010/wordprocessingShape" mc:Ignorable="w14 w15 w16se w16cid w16 w16cex w16sdtdh w16sdtfl w16du wp14">
   <w:abstractNum w:abstractNumId="0" w15:restartNumberingAfterBreak="0">
+    <w:nsid w:val="05FC48A2"/>
+    <w:multiLevelType w:val="hybridMultilevel"/>
+    <w:tmpl w:val="831E953E"/>
+    <w:lvl w:ilvl="0" w:tplc="04070001">
+      <w:start w:val="1"/>
+      <w:numFmt w:val="bullet"/>
+      <w:lvlText w:val=""/>
+      <w:lvlJc w:val="left"/>
+      <w:pPr>
+        <w:ind w:left="720" w:hanging="360"/>
+      </w:pPr>
+      <w:rPr>
+        <w:rFonts w:ascii="Symbol" w:hAnsi="Symbol" w:hint="default"/>
+      </w:rPr>
+    </w:lvl>
+    <w:lvl w:ilvl="1" w:tplc="04070003" w:tentative="1">
+      <w:start w:val="1"/>
+      <w:numFmt w:val="bullet"/>
+      <w:lvlText w:val="o"/>
+      <w:lvlJc w:val="left"/>
+      <w:pPr>
+        <w:ind w:left="1440" w:hanging="360"/>
+      </w:pPr>
+      <w:rPr>
+        <w:rFonts w:ascii="Courier New" w:hAnsi="Courier New" w:cs="Courier New" w:hint="default"/>
+      </w:rPr>
+    </w:lvl>
+    <w:lvl w:ilvl="2" w:tplc="04070005" w:tentative="1">
+      <w:start w:val="1"/>
+      <w:numFmt w:val="bullet"/>
+      <w:lvlText w:val=""/>
+      <w:lvlJc w:val="left"/>
+      <w:pPr>
+        <w:ind w:left="2160" w:hanging="360"/>
+      </w:pPr>
+      <w:rPr>
+        <w:rFonts w:ascii="Wingdings" w:hAnsi="Wingdings" w:hint="default"/>
+      </w:rPr>
+    </w:lvl>
+    <w:lvl w:ilvl="3" w:tplc="04070001" w:tentative="1">
+      <w:start w:val="1"/>
+      <w:numFmt w:val="bullet"/>
+      <w:lvlText w:val=""/>
+      <w:lvlJc w:val="left"/>
+      <w:pPr>
+        <w:ind w:left="2880" w:hanging="360"/>
+      </w:pPr>
+      <w:rPr>
+        <w:rFonts w:ascii="Symbol" w:hAnsi="Symbol" w:hint="default"/>
+      </w:rPr>
+    </w:lvl>
+    <w:lvl w:ilvl="4" w:tplc="04070003" w:tentative="1">
+      <w:start w:val="1"/>
+      <w:numFmt w:val="bullet"/>
+      <w:lvlText w:val="o"/>
+      <w:lvlJc w:val="left"/>
+      <w:pPr>
+        <w:ind w:left="3600" w:hanging="360"/>
+      </w:pPr>
+      <w:rPr>
+        <w:rFonts w:ascii="Courier New" w:hAnsi="Courier New" w:cs="Courier New" w:hint="default"/>
+      </w:rPr>
+    </w:lvl>
+    <w:lvl w:ilvl="5" w:tplc="04070005" w:tentative="1">
+      <w:start w:val="1"/>
+      <w:numFmt w:val="bullet"/>
+      <w:lvlText w:val=""/>
+      <w:lvlJc w:val="left"/>
+      <w:pPr>
+        <w:ind w:left="4320" w:hanging="360"/>
+      </w:pPr>
+      <w:rPr>
+        <w:rFonts w:ascii="Wingdings" w:hAnsi="Wingdings" w:hint="default"/>
+      </w:rPr>
+    </w:lvl>
+    <w:lvl w:ilvl="6" w:tplc="04070001" w:tentative="1">
+      <w:start w:val="1"/>
+      <w:numFmt w:val="bullet"/>
+      <w:lvlText w:val=""/>
+      <w:lvlJc w:val="left"/>
+      <w:pPr>
+        <w:ind w:left="5040" w:hanging="360"/>
+      </w:pPr>
+      <w:rPr>
+        <w:rFonts w:ascii="Symbol" w:hAnsi="Symbol" w:hint="default"/>
+      </w:rPr>
+    </w:lvl>
+    <w:lvl w:ilvl="7" w:tplc="04070003" w:tentative="1">
+      <w:start w:val="1"/>
+      <w:numFmt w:val="bullet"/>
+      <w:lvlText w:val="o"/>
+      <w:lvlJc w:val="left"/>
+      <w:pPr>
+        <w:ind w:left="5760" w:hanging="360"/>
+      </w:pPr>
+      <w:rPr>
+        <w:rFonts w:ascii="Courier New" w:hAnsi="Courier New" w:cs="Courier New" w:hint="default"/>
+      </w:rPr>
+    </w:lvl>
+    <w:lvl w:ilvl="8" w:tplc="04070005" w:tentative="1">
+      <w:start w:val="1"/>
+      <w:numFmt w:val="bullet"/>
+      <w:lvlText w:val=""/>
+      <w:lvlJc w:val="left"/>
+      <w:pPr>
+        <w:ind w:left="6480" w:hanging="360"/>
+      </w:pPr>
+      <w:rPr>
+        <w:rFonts w:ascii="Wingdings" w:hAnsi="Wingdings" w:hint="default"/>
+      </w:rPr>
+    </w:lvl>
+  </w:abstractNum>
+  <w:abstractNum w:abstractNumId="1" w15:restartNumberingAfterBreak="0">
     <w:nsid w:val="09373213"/>
     <w:multiLevelType w:val="hybridMultilevel"/>
     <w:tmpl w:val="A66ADA70"/>
@@ -7590,7 +10283,7 @@
       </w:rPr>
     </w:lvl>
   </w:abstractNum>
-  <w:abstractNum w:abstractNumId="1" w15:restartNumberingAfterBreak="0">
+  <w:abstractNum w:abstractNumId="2" w15:restartNumberingAfterBreak="0">
     <w:nsid w:val="10111007"/>
     <w:multiLevelType w:val="hybridMultilevel"/>
     <w:tmpl w:val="574EA75E"/>
@@ -7703,7 +10396,7 @@
       </w:rPr>
     </w:lvl>
   </w:abstractNum>
-  <w:abstractNum w:abstractNumId="2" w15:restartNumberingAfterBreak="0">
+  <w:abstractNum w:abstractNumId="3" w15:restartNumberingAfterBreak="0">
     <w:nsid w:val="101F24FD"/>
     <w:multiLevelType w:val="hybridMultilevel"/>
     <w:tmpl w:val="B2EA602A"/>
@@ -7789,7 +10482,7 @@
       </w:pPr>
     </w:lvl>
   </w:abstractNum>
-  <w:abstractNum w:abstractNumId="3" w15:restartNumberingAfterBreak="0">
+  <w:abstractNum w:abstractNumId="4" w15:restartNumberingAfterBreak="0">
     <w:nsid w:val="1211446A"/>
     <w:multiLevelType w:val="hybridMultilevel"/>
     <w:tmpl w:val="39E09D90"/>
@@ -7880,7 +10573,120 @@
       </w:pPr>
     </w:lvl>
   </w:abstractNum>
-  <w:abstractNum w:abstractNumId="4" w15:restartNumberingAfterBreak="0">
+  <w:abstractNum w:abstractNumId="5" w15:restartNumberingAfterBreak="0">
+    <w:nsid w:val="1213260E"/>
+    <w:multiLevelType w:val="multilevel"/>
+    <w:tmpl w:val="4EE28FE8"/>
+    <w:lvl w:ilvl="0">
+      <w:start w:val="17"/>
+      <w:numFmt w:val="decimal"/>
+      <w:lvlText w:val="%1"/>
+      <w:lvlJc w:val="left"/>
+      <w:pPr>
+        <w:ind w:left="420" w:hanging="420"/>
+      </w:pPr>
+      <w:rPr>
+        <w:rFonts w:hint="default"/>
+      </w:rPr>
+    </w:lvl>
+    <w:lvl w:ilvl="1">
+      <w:start w:val="1"/>
+      <w:numFmt w:val="decimal"/>
+      <w:lvlText w:val="%1.%2"/>
+      <w:lvlJc w:val="left"/>
+      <w:pPr>
+        <w:ind w:left="420" w:hanging="420"/>
+      </w:pPr>
+      <w:rPr>
+        <w:rFonts w:hint="default"/>
+      </w:rPr>
+    </w:lvl>
+    <w:lvl w:ilvl="2">
+      <w:start w:val="1"/>
+      <w:numFmt w:val="decimal"/>
+      <w:lvlText w:val="%1.%2.%3"/>
+      <w:lvlJc w:val="left"/>
+      <w:pPr>
+        <w:ind w:left="720" w:hanging="720"/>
+      </w:pPr>
+      <w:rPr>
+        <w:rFonts w:hint="default"/>
+      </w:rPr>
+    </w:lvl>
+    <w:lvl w:ilvl="3">
+      <w:start w:val="1"/>
+      <w:numFmt w:val="decimal"/>
+      <w:lvlText w:val="%1.%2.%3.%4"/>
+      <w:lvlJc w:val="left"/>
+      <w:pPr>
+        <w:ind w:left="720" w:hanging="720"/>
+      </w:pPr>
+      <w:rPr>
+        <w:rFonts w:hint="default"/>
+      </w:rPr>
+    </w:lvl>
+    <w:lvl w:ilvl="4">
+      <w:start w:val="1"/>
+      <w:numFmt w:val="decimal"/>
+      <w:lvlText w:val="%1.%2.%3.%4.%5"/>
+      <w:lvlJc w:val="left"/>
+      <w:pPr>
+        <w:ind w:left="1080" w:hanging="1080"/>
+      </w:pPr>
+      <w:rPr>
+        <w:rFonts w:hint="default"/>
+      </w:rPr>
+    </w:lvl>
+    <w:lvl w:ilvl="5">
+      <w:start w:val="1"/>
+      <w:numFmt w:val="decimal"/>
+      <w:lvlText w:val="%1.%2.%3.%4.%5.%6"/>
+      <w:lvlJc w:val="left"/>
+      <w:pPr>
+        <w:ind w:left="1080" w:hanging="1080"/>
+      </w:pPr>
+      <w:rPr>
+        <w:rFonts w:hint="default"/>
+      </w:rPr>
+    </w:lvl>
+    <w:lvl w:ilvl="6">
+      <w:start w:val="1"/>
+      <w:numFmt w:val="decimal"/>
+      <w:lvlText w:val="%1.%2.%3.%4.%5.%6.%7"/>
+      <w:lvlJc w:val="left"/>
+      <w:pPr>
+        <w:ind w:left="1440" w:hanging="1440"/>
+      </w:pPr>
+      <w:rPr>
+        <w:rFonts w:hint="default"/>
+      </w:rPr>
+    </w:lvl>
+    <w:lvl w:ilvl="7">
+      <w:start w:val="1"/>
+      <w:numFmt w:val="decimal"/>
+      <w:lvlText w:val="%1.%2.%3.%4.%5.%6.%7.%8"/>
+      <w:lvlJc w:val="left"/>
+      <w:pPr>
+        <w:ind w:left="1440" w:hanging="1440"/>
+      </w:pPr>
+      <w:rPr>
+        <w:rFonts w:hint="default"/>
+      </w:rPr>
+    </w:lvl>
+    <w:lvl w:ilvl="8">
+      <w:start w:val="1"/>
+      <w:numFmt w:val="decimal"/>
+      <w:lvlText w:val="%1.%2.%3.%4.%5.%6.%7.%8.%9"/>
+      <w:lvlJc w:val="left"/>
+      <w:pPr>
+        <w:ind w:left="1800" w:hanging="1800"/>
+      </w:pPr>
+      <w:rPr>
+        <w:rFonts w:hint="default"/>
+      </w:rPr>
+    </w:lvl>
+  </w:abstractNum>
+  <w:abstractNum w:abstractNumId="6" w15:restartNumberingAfterBreak="0">
     <w:nsid w:val="1A305515"/>
     <w:multiLevelType w:val="hybridMultilevel"/>
     <w:tmpl w:val="9EC8E0E8"/>
@@ -7993,7 +10799,7 @@
       </w:rPr>
     </w:lvl>
   </w:abstractNum>
-  <w:abstractNum w:abstractNumId="5" w15:restartNumberingAfterBreak="0">
+  <w:abstractNum w:abstractNumId="7" w15:restartNumberingAfterBreak="0">
     <w:nsid w:val="1C7D0FFE"/>
     <w:multiLevelType w:val="hybridMultilevel"/>
     <w:tmpl w:val="4EF2117C"/>
@@ -8106,7 +10912,7 @@
       </w:rPr>
     </w:lvl>
   </w:abstractNum>
-  <w:abstractNum w:abstractNumId="6" w15:restartNumberingAfterBreak="0">
+  <w:abstractNum w:abstractNumId="8" w15:restartNumberingAfterBreak="0">
     <w:nsid w:val="1D271DFC"/>
     <w:multiLevelType w:val="hybridMultilevel"/>
     <w:tmpl w:val="FC5AA5DC"/>
@@ -8219,7 +11025,7 @@
       </w:rPr>
     </w:lvl>
   </w:abstractNum>
-  <w:abstractNum w:abstractNumId="7" w15:restartNumberingAfterBreak="0">
+  <w:abstractNum w:abstractNumId="9" w15:restartNumberingAfterBreak="0">
     <w:nsid w:val="1E9A407C"/>
     <w:multiLevelType w:val="hybridMultilevel"/>
     <w:tmpl w:val="43380EEA"/>
@@ -8332,7 +11138,120 @@
       </w:rPr>
     </w:lvl>
   </w:abstractNum>
-  <w:abstractNum w:abstractNumId="8" w15:restartNumberingAfterBreak="0">
+  <w:abstractNum w:abstractNumId="10" w15:restartNumberingAfterBreak="0">
+    <w:nsid w:val="1EF26E1B"/>
+    <w:multiLevelType w:val="multilevel"/>
+    <w:tmpl w:val="B0925DF2"/>
+    <w:lvl w:ilvl="0">
+      <w:start w:val="17"/>
+      <w:numFmt w:val="decimal"/>
+      <w:lvlText w:val="%1"/>
+      <w:lvlJc w:val="left"/>
+      <w:pPr>
+        <w:ind w:left="420" w:hanging="420"/>
+      </w:pPr>
+      <w:rPr>
+        <w:rFonts w:hint="default"/>
+      </w:rPr>
+    </w:lvl>
+    <w:lvl w:ilvl="1">
+      <w:start w:val="1"/>
+      <w:numFmt w:val="decimal"/>
+      <w:lvlText w:val="%1.%2"/>
+      <w:lvlJc w:val="left"/>
+      <w:pPr>
+        <w:ind w:left="420" w:hanging="420"/>
+      </w:pPr>
+      <w:rPr>
+        <w:rFonts w:hint="default"/>
+      </w:rPr>
+    </w:lvl>
+    <w:lvl w:ilvl="2">
+      <w:start w:val="1"/>
+      <w:numFmt w:val="decimal"/>
+      <w:lvlText w:val="%1.%2.%3"/>
+      <w:lvlJc w:val="left"/>
+      <w:pPr>
+        <w:ind w:left="720" w:hanging="720"/>
+      </w:pPr>
+      <w:rPr>
+        <w:rFonts w:hint="default"/>
+      </w:rPr>
+    </w:lvl>
+    <w:lvl w:ilvl="3">
+      <w:start w:val="1"/>
+      <w:numFmt w:val="decimal"/>
+      <w:lvlText w:val="%1.%2.%3.%4"/>
+      <w:lvlJc w:val="left"/>
+      <w:pPr>
+        <w:ind w:left="720" w:hanging="720"/>
+      </w:pPr>
+      <w:rPr>
+        <w:rFonts w:hint="default"/>
+      </w:rPr>
+    </w:lvl>
+    <w:lvl w:ilvl="4">
+      <w:start w:val="1"/>
+      <w:numFmt w:val="decimal"/>
+      <w:lvlText w:val="%1.%2.%3.%4.%5"/>
+      <w:lvlJc w:val="left"/>
+      <w:pPr>
+        <w:ind w:left="1080" w:hanging="1080"/>
+      </w:pPr>
+      <w:rPr>
+        <w:rFonts w:hint="default"/>
+      </w:rPr>
+    </w:lvl>
+    <w:lvl w:ilvl="5">
+      <w:start w:val="1"/>
+      <w:numFmt w:val="decimal"/>
+      <w:lvlText w:val="%1.%2.%3.%4.%5.%6"/>
+      <w:lvlJc w:val="left"/>
+      <w:pPr>
+        <w:ind w:left="1080" w:hanging="1080"/>
+      </w:pPr>
+      <w:rPr>
+        <w:rFonts w:hint="default"/>
+      </w:rPr>
+    </w:lvl>
+    <w:lvl w:ilvl="6">
+      <w:start w:val="1"/>
+      <w:numFmt w:val="decimal"/>
+      <w:lvlText w:val="%1.%2.%3.%4.%5.%6.%7"/>
+      <w:lvlJc w:val="left"/>
+      <w:pPr>
+        <w:ind w:left="1440" w:hanging="1440"/>
+      </w:pPr>
+      <w:rPr>
+        <w:rFonts w:hint="default"/>
+      </w:rPr>
+    </w:lvl>
+    <w:lvl w:ilvl="7">
+      <w:start w:val="1"/>
+      <w:numFmt w:val="decimal"/>
+      <w:lvlText w:val="%1.%2.%3.%4.%5.%6.%7.%8"/>
+      <w:lvlJc w:val="left"/>
+      <w:pPr>
+        <w:ind w:left="1440" w:hanging="1440"/>
+      </w:pPr>
+      <w:rPr>
+        <w:rFonts w:hint="default"/>
+      </w:rPr>
+    </w:lvl>
+    <w:lvl w:ilvl="8">
+      <w:start w:val="1"/>
+      <w:numFmt w:val="decimal"/>
+      <w:lvlText w:val="%1.%2.%3.%4.%5.%6.%7.%8.%9"/>
+      <w:lvlJc w:val="left"/>
+      <w:pPr>
+        <w:ind w:left="1800" w:hanging="1800"/>
+      </w:pPr>
+      <w:rPr>
+        <w:rFonts w:hint="default"/>
+      </w:rPr>
+    </w:lvl>
+  </w:abstractNum>
+  <w:abstractNum w:abstractNumId="11" w15:restartNumberingAfterBreak="0">
     <w:nsid w:val="20BD2892"/>
     <w:multiLevelType w:val="hybridMultilevel"/>
     <w:tmpl w:val="625A9AB4"/>
@@ -8445,7 +11364,233 @@
       </w:rPr>
     </w:lvl>
   </w:abstractNum>
-  <w:abstractNum w:abstractNumId="9" w15:restartNumberingAfterBreak="0">
+  <w:abstractNum w:abstractNumId="12" w15:restartNumberingAfterBreak="0">
+    <w:nsid w:val="233A2304"/>
+    <w:multiLevelType w:val="hybridMultilevel"/>
+    <w:tmpl w:val="1AAA3BE0"/>
+    <w:lvl w:ilvl="0" w:tplc="04070001">
+      <w:start w:val="1"/>
+      <w:numFmt w:val="bullet"/>
+      <w:lvlText w:val=""/>
+      <w:lvlJc w:val="left"/>
+      <w:pPr>
+        <w:ind w:left="720" w:hanging="360"/>
+      </w:pPr>
+      <w:rPr>
+        <w:rFonts w:ascii="Symbol" w:hAnsi="Symbol" w:hint="default"/>
+      </w:rPr>
+    </w:lvl>
+    <w:lvl w:ilvl="1" w:tplc="04070003" w:tentative="1">
+      <w:start w:val="1"/>
+      <w:numFmt w:val="bullet"/>
+      <w:lvlText w:val="o"/>
+      <w:lvlJc w:val="left"/>
+      <w:pPr>
+        <w:ind w:left="1440" w:hanging="360"/>
+      </w:pPr>
+      <w:rPr>
+        <w:rFonts w:ascii="Courier New" w:hAnsi="Courier New" w:cs="Courier New" w:hint="default"/>
+      </w:rPr>
+    </w:lvl>
+    <w:lvl w:ilvl="2" w:tplc="04070005" w:tentative="1">
+      <w:start w:val="1"/>
+      <w:numFmt w:val="bullet"/>
+      <w:lvlText w:val=""/>
+      <w:lvlJc w:val="left"/>
+      <w:pPr>
+        <w:ind w:left="2160" w:hanging="360"/>
+      </w:pPr>
+      <w:rPr>
+        <w:rFonts w:ascii="Wingdings" w:hAnsi="Wingdings" w:hint="default"/>
+      </w:rPr>
+    </w:lvl>
+    <w:lvl w:ilvl="3" w:tplc="04070001" w:tentative="1">
+      <w:start w:val="1"/>
+      <w:numFmt w:val="bullet"/>
+      <w:lvlText w:val=""/>
+      <w:lvlJc w:val="left"/>
+      <w:pPr>
+        <w:ind w:left="2880" w:hanging="360"/>
+      </w:pPr>
+      <w:rPr>
+        <w:rFonts w:ascii="Symbol" w:hAnsi="Symbol" w:hint="default"/>
+      </w:rPr>
+    </w:lvl>
+    <w:lvl w:ilvl="4" w:tplc="04070003" w:tentative="1">
+      <w:start w:val="1"/>
+      <w:numFmt w:val="bullet"/>
+      <w:lvlText w:val="o"/>
+      <w:lvlJc w:val="left"/>
+      <w:pPr>
+        <w:ind w:left="3600" w:hanging="360"/>
+      </w:pPr>
+      <w:rPr>
+        <w:rFonts w:ascii="Courier New" w:hAnsi="Courier New" w:cs="Courier New" w:hint="default"/>
+      </w:rPr>
+    </w:lvl>
+    <w:lvl w:ilvl="5" w:tplc="04070005" w:tentative="1">
+      <w:start w:val="1"/>
+      <w:numFmt w:val="bullet"/>
+      <w:lvlText w:val=""/>
+      <w:lvlJc w:val="left"/>
+      <w:pPr>
+        <w:ind w:left="4320" w:hanging="360"/>
+      </w:pPr>
+      <w:rPr>
+        <w:rFonts w:ascii="Wingdings" w:hAnsi="Wingdings" w:hint="default"/>
+      </w:rPr>
+    </w:lvl>
+    <w:lvl w:ilvl="6" w:tplc="04070001" w:tentative="1">
+      <w:start w:val="1"/>
+      <w:numFmt w:val="bullet"/>
+      <w:lvlText w:val=""/>
+      <w:lvlJc w:val="left"/>
+      <w:pPr>
+        <w:ind w:left="5040" w:hanging="360"/>
+      </w:pPr>
+      <w:rPr>
+        <w:rFonts w:ascii="Symbol" w:hAnsi="Symbol" w:hint="default"/>
+      </w:rPr>
+    </w:lvl>
+    <w:lvl w:ilvl="7" w:tplc="04070003" w:tentative="1">
+      <w:start w:val="1"/>
+      <w:numFmt w:val="bullet"/>
+      <w:lvlText w:val="o"/>
+      <w:lvlJc w:val="left"/>
+      <w:pPr>
+        <w:ind w:left="5760" w:hanging="360"/>
+      </w:pPr>
+      <w:rPr>
+        <w:rFonts w:ascii="Courier New" w:hAnsi="Courier New" w:cs="Courier New" w:hint="default"/>
+      </w:rPr>
+    </w:lvl>
+    <w:lvl w:ilvl="8" w:tplc="04070005" w:tentative="1">
+      <w:start w:val="1"/>
+      <w:numFmt w:val="bullet"/>
+      <w:lvlText w:val=""/>
+      <w:lvlJc w:val="left"/>
+      <w:pPr>
+        <w:ind w:left="6480" w:hanging="360"/>
+      </w:pPr>
+      <w:rPr>
+        <w:rFonts w:ascii="Wingdings" w:hAnsi="Wingdings" w:hint="default"/>
+      </w:rPr>
+    </w:lvl>
+  </w:abstractNum>
+  <w:abstractNum w:abstractNumId="13" w15:restartNumberingAfterBreak="0">
+    <w:nsid w:val="2564214F"/>
+    <w:multiLevelType w:val="hybridMultilevel"/>
+    <w:tmpl w:val="0BDA11A0"/>
+    <w:lvl w:ilvl="0" w:tplc="04070001">
+      <w:start w:val="1"/>
+      <w:numFmt w:val="bullet"/>
+      <w:lvlText w:val=""/>
+      <w:lvlJc w:val="left"/>
+      <w:pPr>
+        <w:ind w:left="720" w:hanging="360"/>
+      </w:pPr>
+      <w:rPr>
+        <w:rFonts w:ascii="Symbol" w:hAnsi="Symbol" w:hint="default"/>
+      </w:rPr>
+    </w:lvl>
+    <w:lvl w:ilvl="1" w:tplc="04070003" w:tentative="1">
+      <w:start w:val="1"/>
+      <w:numFmt w:val="bullet"/>
+      <w:lvlText w:val="o"/>
+      <w:lvlJc w:val="left"/>
+      <w:pPr>
+        <w:ind w:left="1440" w:hanging="360"/>
+      </w:pPr>
+      <w:rPr>
+        <w:rFonts w:ascii="Courier New" w:hAnsi="Courier New" w:cs="Courier New" w:hint="default"/>
+      </w:rPr>
+    </w:lvl>
+    <w:lvl w:ilvl="2" w:tplc="04070005" w:tentative="1">
+      <w:start w:val="1"/>
+      <w:numFmt w:val="bullet"/>
+      <w:lvlText w:val=""/>
+      <w:lvlJc w:val="left"/>
+      <w:pPr>
+        <w:ind w:left="2160" w:hanging="360"/>
+      </w:pPr>
+      <w:rPr>
+        <w:rFonts w:ascii="Wingdings" w:hAnsi="Wingdings" w:hint="default"/>
+      </w:rPr>
+    </w:lvl>
+    <w:lvl w:ilvl="3" w:tplc="04070001" w:tentative="1">
+      <w:start w:val="1"/>
+      <w:numFmt w:val="bullet"/>
+      <w:lvlText w:val=""/>
+      <w:lvlJc w:val="left"/>
+      <w:pPr>
+        <w:ind w:left="2880" w:hanging="360"/>
+      </w:pPr>
+      <w:rPr>
+        <w:rFonts w:ascii="Symbol" w:hAnsi="Symbol" w:hint="default"/>
+      </w:rPr>
+    </w:lvl>
+    <w:lvl w:ilvl="4" w:tplc="04070003" w:tentative="1">
+      <w:start w:val="1"/>
+      <w:numFmt w:val="bullet"/>
+      <w:lvlText w:val="o"/>
+      <w:lvlJc w:val="left"/>
+      <w:pPr>
+        <w:ind w:left="3600" w:hanging="360"/>
+      </w:pPr>
+      <w:rPr>
+        <w:rFonts w:ascii="Courier New" w:hAnsi="Courier New" w:cs="Courier New" w:hint="default"/>
+      </w:rPr>
+    </w:lvl>
+    <w:lvl w:ilvl="5" w:tplc="04070005" w:tentative="1">
+      <w:start w:val="1"/>
+      <w:numFmt w:val="bullet"/>
+      <w:lvlText w:val=""/>
+      <w:lvlJc w:val="left"/>
+      <w:pPr>
+        <w:ind w:left="4320" w:hanging="360"/>
+      </w:pPr>
+      <w:rPr>
+        <w:rFonts w:ascii="Wingdings" w:hAnsi="Wingdings" w:hint="default"/>
+      </w:rPr>
+    </w:lvl>
+    <w:lvl w:ilvl="6" w:tplc="04070001" w:tentative="1">
+      <w:start w:val="1"/>
+      <w:numFmt w:val="bullet"/>
+      <w:lvlText w:val=""/>
+      <w:lvlJc w:val="left"/>
+      <w:pPr>
+        <w:ind w:left="5040" w:hanging="360"/>
+      </w:pPr>
+      <w:rPr>
+        <w:rFonts w:ascii="Symbol" w:hAnsi="Symbol" w:hint="default"/>
+      </w:rPr>
+    </w:lvl>
+    <w:lvl w:ilvl="7" w:tplc="04070003" w:tentative="1">
+      <w:start w:val="1"/>
+      <w:numFmt w:val="bullet"/>
+      <w:lvlText w:val="o"/>
+      <w:lvlJc w:val="left"/>
+      <w:pPr>
+        <w:ind w:left="5760" w:hanging="360"/>
+      </w:pPr>
+      <w:rPr>
+        <w:rFonts w:ascii="Courier New" w:hAnsi="Courier New" w:cs="Courier New" w:hint="default"/>
+      </w:rPr>
+    </w:lvl>
+    <w:lvl w:ilvl="8" w:tplc="04070005" w:tentative="1">
+      <w:start w:val="1"/>
+      <w:numFmt w:val="bullet"/>
+      <w:lvlText w:val=""/>
+      <w:lvlJc w:val="left"/>
+      <w:pPr>
+        <w:ind w:left="6480" w:hanging="360"/>
+      </w:pPr>
+      <w:rPr>
+        <w:rFonts w:ascii="Wingdings" w:hAnsi="Wingdings" w:hint="default"/>
+      </w:rPr>
+    </w:lvl>
+  </w:abstractNum>
+  <w:abstractNum w:abstractNumId="14" w15:restartNumberingAfterBreak="0">
     <w:nsid w:val="294A3627"/>
     <w:multiLevelType w:val="hybridMultilevel"/>
     <w:tmpl w:val="6BE21DDC"/>
@@ -8558,7 +11703,7 @@
       </w:rPr>
     </w:lvl>
   </w:abstractNum>
-  <w:abstractNum w:abstractNumId="10" w15:restartNumberingAfterBreak="0">
+  <w:abstractNum w:abstractNumId="15" w15:restartNumberingAfterBreak="0">
     <w:nsid w:val="31BB00D0"/>
     <w:multiLevelType w:val="hybridMultilevel"/>
     <w:tmpl w:val="91EA2A92"/>
@@ -8671,7 +11816,7 @@
       </w:rPr>
     </w:lvl>
   </w:abstractNum>
-  <w:abstractNum w:abstractNumId="11" w15:restartNumberingAfterBreak="0">
+  <w:abstractNum w:abstractNumId="16" w15:restartNumberingAfterBreak="0">
     <w:nsid w:val="33684BF2"/>
     <w:multiLevelType w:val="hybridMultilevel"/>
     <w:tmpl w:val="8EDE51BE"/>
@@ -8784,7 +11929,120 @@
       </w:rPr>
     </w:lvl>
   </w:abstractNum>
-  <w:abstractNum w:abstractNumId="12" w15:restartNumberingAfterBreak="0">
+  <w:abstractNum w:abstractNumId="17" w15:restartNumberingAfterBreak="0">
+    <w:nsid w:val="384D2E08"/>
+    <w:multiLevelType w:val="hybridMultilevel"/>
+    <w:tmpl w:val="38A212AE"/>
+    <w:lvl w:ilvl="0" w:tplc="04070001">
+      <w:start w:val="1"/>
+      <w:numFmt w:val="bullet"/>
+      <w:lvlText w:val=""/>
+      <w:lvlJc w:val="left"/>
+      <w:pPr>
+        <w:ind w:left="720" w:hanging="360"/>
+      </w:pPr>
+      <w:rPr>
+        <w:rFonts w:ascii="Symbol" w:hAnsi="Symbol" w:hint="default"/>
+      </w:rPr>
+    </w:lvl>
+    <w:lvl w:ilvl="1" w:tplc="04070003" w:tentative="1">
+      <w:start w:val="1"/>
+      <w:numFmt w:val="bullet"/>
+      <w:lvlText w:val="o"/>
+      <w:lvlJc w:val="left"/>
+      <w:pPr>
+        <w:ind w:left="1440" w:hanging="360"/>
+      </w:pPr>
+      <w:rPr>
+        <w:rFonts w:ascii="Courier New" w:hAnsi="Courier New" w:cs="Courier New" w:hint="default"/>
+      </w:rPr>
+    </w:lvl>
+    <w:lvl w:ilvl="2" w:tplc="04070005" w:tentative="1">
+      <w:start w:val="1"/>
+      <w:numFmt w:val="bullet"/>
+      <w:lvlText w:val=""/>
+      <w:lvlJc w:val="left"/>
+      <w:pPr>
+        <w:ind w:left="2160" w:hanging="360"/>
+      </w:pPr>
+      <w:rPr>
+        <w:rFonts w:ascii="Wingdings" w:hAnsi="Wingdings" w:hint="default"/>
+      </w:rPr>
+    </w:lvl>
+    <w:lvl w:ilvl="3" w:tplc="04070001" w:tentative="1">
+      <w:start w:val="1"/>
+      <w:numFmt w:val="bullet"/>
+      <w:lvlText w:val=""/>
+      <w:lvlJc w:val="left"/>
+      <w:pPr>
+        <w:ind w:left="2880" w:hanging="360"/>
+      </w:pPr>
+      <w:rPr>
+        <w:rFonts w:ascii="Symbol" w:hAnsi="Symbol" w:hint="default"/>
+      </w:rPr>
+    </w:lvl>
+    <w:lvl w:ilvl="4" w:tplc="04070003" w:tentative="1">
+      <w:start w:val="1"/>
+      <w:numFmt w:val="bullet"/>
+      <w:lvlText w:val="o"/>
+      <w:lvlJc w:val="left"/>
+      <w:pPr>
+        <w:ind w:left="3600" w:hanging="360"/>
+      </w:pPr>
+      <w:rPr>
+        <w:rFonts w:ascii="Courier New" w:hAnsi="Courier New" w:cs="Courier New" w:hint="default"/>
+      </w:rPr>
+    </w:lvl>
+    <w:lvl w:ilvl="5" w:tplc="04070005" w:tentative="1">
+      <w:start w:val="1"/>
+      <w:numFmt w:val="bullet"/>
+      <w:lvlText w:val=""/>
+      <w:lvlJc w:val="left"/>
+      <w:pPr>
+        <w:ind w:left="4320" w:hanging="360"/>
+      </w:pPr>
+      <w:rPr>
+        <w:rFonts w:ascii="Wingdings" w:hAnsi="Wingdings" w:hint="default"/>
+      </w:rPr>
+    </w:lvl>
+    <w:lvl w:ilvl="6" w:tplc="04070001" w:tentative="1">
+      <w:start w:val="1"/>
+      <w:numFmt w:val="bullet"/>
+      <w:lvlText w:val=""/>
+      <w:lvlJc w:val="left"/>
+      <w:pPr>
+        <w:ind w:left="5040" w:hanging="360"/>
+      </w:pPr>
+      <w:rPr>
+        <w:rFonts w:ascii="Symbol" w:hAnsi="Symbol" w:hint="default"/>
+      </w:rPr>
+    </w:lvl>
+    <w:lvl w:ilvl="7" w:tplc="04070003" w:tentative="1">
+      <w:start w:val="1"/>
+      <w:numFmt w:val="bullet"/>
+      <w:lvlText w:val="o"/>
+      <w:lvlJc w:val="left"/>
+      <w:pPr>
+        <w:ind w:left="5760" w:hanging="360"/>
+      </w:pPr>
+      <w:rPr>
+        <w:rFonts w:ascii="Courier New" w:hAnsi="Courier New" w:cs="Courier New" w:hint="default"/>
+      </w:rPr>
+    </w:lvl>
+    <w:lvl w:ilvl="8" w:tplc="04070005" w:tentative="1">
+      <w:start w:val="1"/>
+      <w:numFmt w:val="bullet"/>
+      <w:lvlText w:val=""/>
+      <w:lvlJc w:val="left"/>
+      <w:pPr>
+        <w:ind w:left="6480" w:hanging="360"/>
+      </w:pPr>
+      <w:rPr>
+        <w:rFonts w:ascii="Wingdings" w:hAnsi="Wingdings" w:hint="default"/>
+      </w:rPr>
+    </w:lvl>
+  </w:abstractNum>
+  <w:abstractNum w:abstractNumId="18" w15:restartNumberingAfterBreak="0">
     <w:nsid w:val="43D34210"/>
     <w:multiLevelType w:val="hybridMultilevel"/>
     <w:tmpl w:val="63E84E02"/>
@@ -8870,7 +12128,120 @@
       </w:pPr>
     </w:lvl>
   </w:abstractNum>
-  <w:abstractNum w:abstractNumId="13" w15:restartNumberingAfterBreak="0">
+  <w:abstractNum w:abstractNumId="19" w15:restartNumberingAfterBreak="0">
+    <w:nsid w:val="45DC4224"/>
+    <w:multiLevelType w:val="hybridMultilevel"/>
+    <w:tmpl w:val="1FEAB1EA"/>
+    <w:lvl w:ilvl="0" w:tplc="04070001">
+      <w:start w:val="1"/>
+      <w:numFmt w:val="bullet"/>
+      <w:lvlText w:val=""/>
+      <w:lvlJc w:val="left"/>
+      <w:pPr>
+        <w:ind w:left="720" w:hanging="360"/>
+      </w:pPr>
+      <w:rPr>
+        <w:rFonts w:ascii="Symbol" w:hAnsi="Symbol" w:hint="default"/>
+      </w:rPr>
+    </w:lvl>
+    <w:lvl w:ilvl="1" w:tplc="04070003" w:tentative="1">
+      <w:start w:val="1"/>
+      <w:numFmt w:val="bullet"/>
+      <w:lvlText w:val="o"/>
+      <w:lvlJc w:val="left"/>
+      <w:pPr>
+        <w:ind w:left="1440" w:hanging="360"/>
+      </w:pPr>
+      <w:rPr>
+        <w:rFonts w:ascii="Courier New" w:hAnsi="Courier New" w:cs="Courier New" w:hint="default"/>
+      </w:rPr>
+    </w:lvl>
+    <w:lvl w:ilvl="2" w:tplc="04070005" w:tentative="1">
+      <w:start w:val="1"/>
+      <w:numFmt w:val="bullet"/>
+      <w:lvlText w:val=""/>
+      <w:lvlJc w:val="left"/>
+      <w:pPr>
+        <w:ind w:left="2160" w:hanging="360"/>
+      </w:pPr>
+      <w:rPr>
+        <w:rFonts w:ascii="Wingdings" w:hAnsi="Wingdings" w:hint="default"/>
+      </w:rPr>
+    </w:lvl>
+    <w:lvl w:ilvl="3" w:tplc="04070001" w:tentative="1">
+      <w:start w:val="1"/>
+      <w:numFmt w:val="bullet"/>
+      <w:lvlText w:val=""/>
+      <w:lvlJc w:val="left"/>
+      <w:pPr>
+        <w:ind w:left="2880" w:hanging="360"/>
+      </w:pPr>
+      <w:rPr>
+        <w:rFonts w:ascii="Symbol" w:hAnsi="Symbol" w:hint="default"/>
+      </w:rPr>
+    </w:lvl>
+    <w:lvl w:ilvl="4" w:tplc="04070003" w:tentative="1">
+      <w:start w:val="1"/>
+      <w:numFmt w:val="bullet"/>
+      <w:lvlText w:val="o"/>
+      <w:lvlJc w:val="left"/>
+      <w:pPr>
+        <w:ind w:left="3600" w:hanging="360"/>
+      </w:pPr>
+      <w:rPr>
+        <w:rFonts w:ascii="Courier New" w:hAnsi="Courier New" w:cs="Courier New" w:hint="default"/>
+      </w:rPr>
+    </w:lvl>
+    <w:lvl w:ilvl="5" w:tplc="04070005" w:tentative="1">
+      <w:start w:val="1"/>
+      <w:numFmt w:val="bullet"/>
+      <w:lvlText w:val=""/>
+      <w:lvlJc w:val="left"/>
+      <w:pPr>
+        <w:ind w:left="4320" w:hanging="360"/>
+      </w:pPr>
+      <w:rPr>
+        <w:rFonts w:ascii="Wingdings" w:hAnsi="Wingdings" w:hint="default"/>
+      </w:rPr>
+    </w:lvl>
+    <w:lvl w:ilvl="6" w:tplc="04070001" w:tentative="1">
+      <w:start w:val="1"/>
+      <w:numFmt w:val="bullet"/>
+      <w:lvlText w:val=""/>
+      <w:lvlJc w:val="left"/>
+      <w:pPr>
+        <w:ind w:left="5040" w:hanging="360"/>
+      </w:pPr>
+      <w:rPr>
+        <w:rFonts w:ascii="Symbol" w:hAnsi="Symbol" w:hint="default"/>
+      </w:rPr>
+    </w:lvl>
+    <w:lvl w:ilvl="7" w:tplc="04070003" w:tentative="1">
+      <w:start w:val="1"/>
+      <w:numFmt w:val="bullet"/>
+      <w:lvlText w:val="o"/>
+      <w:lvlJc w:val="left"/>
+      <w:pPr>
+        <w:ind w:left="5760" w:hanging="360"/>
+      </w:pPr>
+      <w:rPr>
+        <w:rFonts w:ascii="Courier New" w:hAnsi="Courier New" w:cs="Courier New" w:hint="default"/>
+      </w:rPr>
+    </w:lvl>
+    <w:lvl w:ilvl="8" w:tplc="04070005" w:tentative="1">
+      <w:start w:val="1"/>
+      <w:numFmt w:val="bullet"/>
+      <w:lvlText w:val=""/>
+      <w:lvlJc w:val="left"/>
+      <w:pPr>
+        <w:ind w:left="6480" w:hanging="360"/>
+      </w:pPr>
+      <w:rPr>
+        <w:rFonts w:ascii="Wingdings" w:hAnsi="Wingdings" w:hint="default"/>
+      </w:rPr>
+    </w:lvl>
+  </w:abstractNum>
+  <w:abstractNum w:abstractNumId="20" w15:restartNumberingAfterBreak="0">
     <w:nsid w:val="46B07ED1"/>
     <w:multiLevelType w:val="hybridMultilevel"/>
     <w:tmpl w:val="BD62D090"/>
@@ -8983,7 +12354,7 @@
       </w:rPr>
     </w:lvl>
   </w:abstractNum>
-  <w:abstractNum w:abstractNumId="14" w15:restartNumberingAfterBreak="0">
+  <w:abstractNum w:abstractNumId="21" w15:restartNumberingAfterBreak="0">
     <w:nsid w:val="493243EE"/>
     <w:multiLevelType w:val="multilevel"/>
     <w:tmpl w:val="41C800E8"/>
@@ -9104,7 +12475,120 @@
       </w:rPr>
     </w:lvl>
   </w:abstractNum>
-  <w:abstractNum w:abstractNumId="15" w15:restartNumberingAfterBreak="0">
+  <w:abstractNum w:abstractNumId="22" w15:restartNumberingAfterBreak="0">
+    <w:nsid w:val="49975EA7"/>
+    <w:multiLevelType w:val="multilevel"/>
+    <w:tmpl w:val="F1D04A60"/>
+    <w:lvl w:ilvl="0">
+      <w:start w:val="17"/>
+      <w:numFmt w:val="decimal"/>
+      <w:lvlText w:val="%1"/>
+      <w:lvlJc w:val="left"/>
+      <w:pPr>
+        <w:ind w:left="420" w:hanging="420"/>
+      </w:pPr>
+      <w:rPr>
+        <w:rFonts w:hint="default"/>
+      </w:rPr>
+    </w:lvl>
+    <w:lvl w:ilvl="1">
+      <w:start w:val="1"/>
+      <w:numFmt w:val="decimal"/>
+      <w:lvlText w:val="%1.%2"/>
+      <w:lvlJc w:val="left"/>
+      <w:pPr>
+        <w:ind w:left="840" w:hanging="420"/>
+      </w:pPr>
+      <w:rPr>
+        <w:rFonts w:hint="default"/>
+      </w:rPr>
+    </w:lvl>
+    <w:lvl w:ilvl="2">
+      <w:start w:val="1"/>
+      <w:numFmt w:val="decimal"/>
+      <w:lvlText w:val="%1.%2.%3"/>
+      <w:lvlJc w:val="left"/>
+      <w:pPr>
+        <w:ind w:left="1560" w:hanging="720"/>
+      </w:pPr>
+      <w:rPr>
+        <w:rFonts w:hint="default"/>
+      </w:rPr>
+    </w:lvl>
+    <w:lvl w:ilvl="3">
+      <w:start w:val="1"/>
+      <w:numFmt w:val="decimal"/>
+      <w:lvlText w:val="%1.%2.%3.%4"/>
+      <w:lvlJc w:val="left"/>
+      <w:pPr>
+        <w:ind w:left="1980" w:hanging="720"/>
+      </w:pPr>
+      <w:rPr>
+        <w:rFonts w:hint="default"/>
+      </w:rPr>
+    </w:lvl>
+    <w:lvl w:ilvl="4">
+      <w:start w:val="1"/>
+      <w:numFmt w:val="decimal"/>
+      <w:lvlText w:val="%1.%2.%3.%4.%5"/>
+      <w:lvlJc w:val="left"/>
+      <w:pPr>
+        <w:ind w:left="2760" w:hanging="1080"/>
+      </w:pPr>
+      <w:rPr>
+        <w:rFonts w:hint="default"/>
+      </w:rPr>
+    </w:lvl>
+    <w:lvl w:ilvl="5">
+      <w:start w:val="1"/>
+      <w:numFmt w:val="decimal"/>
+      <w:lvlText w:val="%1.%2.%3.%4.%5.%6"/>
+      <w:lvlJc w:val="left"/>
+      <w:pPr>
+        <w:ind w:left="3180" w:hanging="1080"/>
+      </w:pPr>
+      <w:rPr>
+        <w:rFonts w:hint="default"/>
+      </w:rPr>
+    </w:lvl>
+    <w:lvl w:ilvl="6">
+      <w:start w:val="1"/>
+      <w:numFmt w:val="decimal"/>
+      <w:lvlText w:val="%1.%2.%3.%4.%5.%6.%7"/>
+      <w:lvlJc w:val="left"/>
+      <w:pPr>
+        <w:ind w:left="3960" w:hanging="1440"/>
+      </w:pPr>
+      <w:rPr>
+        <w:rFonts w:hint="default"/>
+      </w:rPr>
+    </w:lvl>
+    <w:lvl w:ilvl="7">
+      <w:start w:val="1"/>
+      <w:numFmt w:val="decimal"/>
+      <w:lvlText w:val="%1.%2.%3.%4.%5.%6.%7.%8"/>
+      <w:lvlJc w:val="left"/>
+      <w:pPr>
+        <w:ind w:left="4380" w:hanging="1440"/>
+      </w:pPr>
+      <w:rPr>
+        <w:rFonts w:hint="default"/>
+      </w:rPr>
+    </w:lvl>
+    <w:lvl w:ilvl="8">
+      <w:start w:val="1"/>
+      <w:numFmt w:val="decimal"/>
+      <w:lvlText w:val="%1.%2.%3.%4.%5.%6.%7.%8.%9"/>
+      <w:lvlJc w:val="left"/>
+      <w:pPr>
+        <w:ind w:left="5160" w:hanging="1800"/>
+      </w:pPr>
+      <w:rPr>
+        <w:rFonts w:hint="default"/>
+      </w:rPr>
+    </w:lvl>
+  </w:abstractNum>
+  <w:abstractNum w:abstractNumId="23" w15:restartNumberingAfterBreak="0">
     <w:nsid w:val="4C9D5903"/>
     <w:multiLevelType w:val="multilevel"/>
     <w:tmpl w:val="0936AB60"/>
@@ -9217,7 +12701,7 @@
       </w:rPr>
     </w:lvl>
   </w:abstractNum>
-  <w:abstractNum w:abstractNumId="16" w15:restartNumberingAfterBreak="0">
+  <w:abstractNum w:abstractNumId="24" w15:restartNumberingAfterBreak="0">
     <w:nsid w:val="4F0B19F3"/>
     <w:multiLevelType w:val="hybridMultilevel"/>
     <w:tmpl w:val="43380EEA"/>
@@ -9330,7 +12814,7 @@
       </w:rPr>
     </w:lvl>
   </w:abstractNum>
-  <w:abstractNum w:abstractNumId="17" w15:restartNumberingAfterBreak="0">
+  <w:abstractNum w:abstractNumId="25" w15:restartNumberingAfterBreak="0">
     <w:nsid w:val="58FE5EF5"/>
     <w:multiLevelType w:val="hybridMultilevel"/>
     <w:tmpl w:val="28D49FF0"/>
@@ -9420,7 +12904,7 @@
       </w:pPr>
     </w:lvl>
   </w:abstractNum>
-  <w:abstractNum w:abstractNumId="18" w15:restartNumberingAfterBreak="0">
+  <w:abstractNum w:abstractNumId="26" w15:restartNumberingAfterBreak="0">
     <w:nsid w:val="636C64EA"/>
     <w:multiLevelType w:val="hybridMultilevel"/>
     <w:tmpl w:val="CFFC8B4C"/>
@@ -9533,7 +13017,7 @@
       </w:rPr>
     </w:lvl>
   </w:abstractNum>
-  <w:abstractNum w:abstractNumId="19" w15:restartNumberingAfterBreak="0">
+  <w:abstractNum w:abstractNumId="27" w15:restartNumberingAfterBreak="0">
     <w:nsid w:val="67916D24"/>
     <w:multiLevelType w:val="hybridMultilevel"/>
     <w:tmpl w:val="4A6C79E2"/>
@@ -9646,7 +13130,7 @@
       </w:rPr>
     </w:lvl>
   </w:abstractNum>
-  <w:abstractNum w:abstractNumId="20" w15:restartNumberingAfterBreak="0">
+  <w:abstractNum w:abstractNumId="28" w15:restartNumberingAfterBreak="0">
     <w:nsid w:val="6A3969BA"/>
     <w:multiLevelType w:val="hybridMultilevel"/>
     <w:tmpl w:val="B8B6A342"/>
@@ -9759,7 +13243,7 @@
       </w:rPr>
     </w:lvl>
   </w:abstractNum>
-  <w:abstractNum w:abstractNumId="21" w15:restartNumberingAfterBreak="0">
+  <w:abstractNum w:abstractNumId="29" w15:restartNumberingAfterBreak="0">
     <w:nsid w:val="7046085B"/>
     <w:multiLevelType w:val="hybridMultilevel"/>
     <w:tmpl w:val="6BAC0632"/>
@@ -9848,7 +13332,7 @@
       </w:pPr>
     </w:lvl>
   </w:abstractNum>
-  <w:abstractNum w:abstractNumId="22" w15:restartNumberingAfterBreak="0">
+  <w:abstractNum w:abstractNumId="30" w15:restartNumberingAfterBreak="0">
     <w:nsid w:val="722C5D80"/>
     <w:multiLevelType w:val="hybridMultilevel"/>
     <w:tmpl w:val="4C1ADC86"/>
@@ -9961,7 +13445,7 @@
       </w:rPr>
     </w:lvl>
   </w:abstractNum>
-  <w:abstractNum w:abstractNumId="23" w15:restartNumberingAfterBreak="0">
+  <w:abstractNum w:abstractNumId="31" w15:restartNumberingAfterBreak="0">
     <w:nsid w:val="7D8C4858"/>
     <w:multiLevelType w:val="multilevel"/>
     <w:tmpl w:val="2026AA10"/>
@@ -10074,7 +13558,7 @@
       </w:rPr>
     </w:lvl>
   </w:abstractNum>
-  <w:abstractNum w:abstractNumId="24" w15:restartNumberingAfterBreak="0">
+  <w:abstractNum w:abstractNumId="32" w15:restartNumberingAfterBreak="0">
     <w:nsid w:val="7DFC7208"/>
     <w:multiLevelType w:val="multilevel"/>
     <w:tmpl w:val="DB2E2D3A"/>
@@ -10187,7 +13671,7 @@
       </w:rPr>
     </w:lvl>
   </w:abstractNum>
-  <w:abstractNum w:abstractNumId="25" w15:restartNumberingAfterBreak="0">
+  <w:abstractNum w:abstractNumId="33" w15:restartNumberingAfterBreak="0">
     <w:nsid w:val="7E263ABB"/>
     <w:multiLevelType w:val="hybridMultilevel"/>
     <w:tmpl w:val="A4CEE1A8"/>
@@ -10276,7 +13760,7 @@
       </w:pPr>
     </w:lvl>
   </w:abstractNum>
-  <w:abstractNum w:abstractNumId="26" w15:restartNumberingAfterBreak="0">
+  <w:abstractNum w:abstractNumId="34" w15:restartNumberingAfterBreak="0">
     <w:nsid w:val="7E6C4E38"/>
     <w:multiLevelType w:val="hybridMultilevel"/>
     <w:tmpl w:val="4F723F1A"/>
@@ -10389,7 +13873,7 @@
       </w:rPr>
     </w:lvl>
   </w:abstractNum>
-  <w:abstractNum w:abstractNumId="27" w15:restartNumberingAfterBreak="0">
+  <w:abstractNum w:abstractNumId="35" w15:restartNumberingAfterBreak="0">
     <w:nsid w:val="7FDA23F0"/>
     <w:multiLevelType w:val="multilevel"/>
     <w:tmpl w:val="EDE62E58"/>
@@ -10503,91 +13987,139 @@
     </w:lvl>
   </w:abstractNum>
   <w:num w:numId="1" w16cid:durableId="1347176317">
+    <w:abstractNumId w:val="18"/>
+  </w:num>
+  <w:num w:numId="2" w16cid:durableId="1182813509">
+    <w:abstractNumId w:val="3"/>
+  </w:num>
+  <w:num w:numId="3" w16cid:durableId="1005129502">
+    <w:abstractNumId w:val="4"/>
+  </w:num>
+  <w:num w:numId="4" w16cid:durableId="1723292324">
+    <w:abstractNumId w:val="6"/>
+  </w:num>
+  <w:num w:numId="5" w16cid:durableId="925960987">
+    <w:abstractNumId w:val="16"/>
+  </w:num>
+  <w:num w:numId="6" w16cid:durableId="1765105634">
+    <w:abstractNumId w:val="14"/>
+  </w:num>
+  <w:num w:numId="7" w16cid:durableId="717320315">
+    <w:abstractNumId w:val="27"/>
+  </w:num>
+  <w:num w:numId="8" w16cid:durableId="487093229">
+    <w:abstractNumId w:val="9"/>
+  </w:num>
+  <w:num w:numId="9" w16cid:durableId="1006519827">
+    <w:abstractNumId w:val="24"/>
+  </w:num>
+  <w:num w:numId="10" w16cid:durableId="2132625955">
+    <w:abstractNumId w:val="29"/>
+  </w:num>
+  <w:num w:numId="11" w16cid:durableId="334109240">
+    <w:abstractNumId w:val="33"/>
+  </w:num>
+  <w:num w:numId="12" w16cid:durableId="862212285">
+    <w:abstractNumId w:val="15"/>
+  </w:num>
+  <w:num w:numId="13" w16cid:durableId="1592004334">
+    <w:abstractNumId w:val="28"/>
+  </w:num>
+  <w:num w:numId="14" w16cid:durableId="1821341904">
+    <w:abstractNumId w:val="7"/>
+  </w:num>
+  <w:num w:numId="15" w16cid:durableId="785001137">
+    <w:abstractNumId w:val="1"/>
+  </w:num>
+  <w:num w:numId="16" w16cid:durableId="66464103">
+    <w:abstractNumId w:val="11"/>
+  </w:num>
+  <w:num w:numId="17" w16cid:durableId="433013215">
+    <w:abstractNumId w:val="20"/>
+  </w:num>
+  <w:num w:numId="18" w16cid:durableId="1340159681">
+    <w:abstractNumId w:val="25"/>
+  </w:num>
+  <w:num w:numId="19" w16cid:durableId="1864712077">
+    <w:abstractNumId w:val="4"/>
+  </w:num>
+  <w:num w:numId="20" w16cid:durableId="1722510140">
+    <w:abstractNumId w:val="8"/>
+  </w:num>
+  <w:num w:numId="21" w16cid:durableId="428503814">
+    <w:abstractNumId w:val="34"/>
+  </w:num>
+  <w:num w:numId="22" w16cid:durableId="1317340523">
+    <w:abstractNumId w:val="21"/>
+  </w:num>
+  <w:num w:numId="23" w16cid:durableId="888541754">
+    <w:abstractNumId w:val="26"/>
+  </w:num>
+  <w:num w:numId="24" w16cid:durableId="2080712873">
+    <w:abstractNumId w:val="2"/>
+  </w:num>
+  <w:num w:numId="25" w16cid:durableId="1151211929">
+    <w:abstractNumId w:val="30"/>
+  </w:num>
+  <w:num w:numId="26" w16cid:durableId="413403360">
+    <w:abstractNumId w:val="23"/>
+  </w:num>
+  <w:num w:numId="27" w16cid:durableId="675110945">
+    <w:abstractNumId w:val="35"/>
+  </w:num>
+  <w:num w:numId="28" w16cid:durableId="1361390682">
+    <w:abstractNumId w:val="31"/>
+  </w:num>
+  <w:num w:numId="29" w16cid:durableId="693506678">
+    <w:abstractNumId w:val="32"/>
+  </w:num>
+  <w:num w:numId="30" w16cid:durableId="1020859641">
+    <w:abstractNumId w:val="25"/>
+  </w:num>
+  <w:num w:numId="31" w16cid:durableId="1996957122">
+    <w:abstractNumId w:val="25"/>
+  </w:num>
+  <w:num w:numId="32" w16cid:durableId="1470905587">
+    <w:abstractNumId w:val="25"/>
+  </w:num>
+  <w:num w:numId="33" w16cid:durableId="1997998575">
+    <w:abstractNumId w:val="25"/>
+  </w:num>
+  <w:num w:numId="34" w16cid:durableId="1363751433">
+    <w:abstractNumId w:val="25"/>
+  </w:num>
+  <w:num w:numId="35" w16cid:durableId="314259414">
+    <w:abstractNumId w:val="25"/>
+  </w:num>
+  <w:num w:numId="36" w16cid:durableId="286010790">
+    <w:abstractNumId w:val="25"/>
+  </w:num>
+  <w:num w:numId="37" w16cid:durableId="654265401">
+    <w:abstractNumId w:val="5"/>
+  </w:num>
+  <w:num w:numId="38" w16cid:durableId="1476753332">
+    <w:abstractNumId w:val="22"/>
+  </w:num>
+  <w:num w:numId="39" w16cid:durableId="944193354">
+    <w:abstractNumId w:val="10"/>
+  </w:num>
+  <w:num w:numId="40" w16cid:durableId="12457741">
+    <w:abstractNumId w:val="25"/>
+  </w:num>
+  <w:num w:numId="41" w16cid:durableId="1814831947">
+    <w:abstractNumId w:val="17"/>
+  </w:num>
+  <w:num w:numId="42" w16cid:durableId="414784450">
+    <w:abstractNumId w:val="13"/>
+  </w:num>
+  <w:num w:numId="43" w16cid:durableId="581722980">
+    <w:abstractNumId w:val="19"/>
+  </w:num>
+  <w:num w:numId="44" w16cid:durableId="1694724310">
     <w:abstractNumId w:val="12"/>
   </w:num>
-  <w:num w:numId="2" w16cid:durableId="1182813509">
-    <w:abstractNumId w:val="2"/>
-  </w:num>
-  <w:num w:numId="3" w16cid:durableId="1005129502">
-    <w:abstractNumId w:val="3"/>
-  </w:num>
-  <w:num w:numId="4" w16cid:durableId="1723292324">
-    <w:abstractNumId w:val="4"/>
-  </w:num>
-  <w:num w:numId="5" w16cid:durableId="925960987">
-    <w:abstractNumId w:val="11"/>
-  </w:num>
-  <w:num w:numId="6" w16cid:durableId="1765105634">
-    <w:abstractNumId w:val="9"/>
-  </w:num>
-  <w:num w:numId="7" w16cid:durableId="717320315">
-    <w:abstractNumId w:val="19"/>
-  </w:num>
-  <w:num w:numId="8" w16cid:durableId="487093229">
-    <w:abstractNumId w:val="7"/>
-  </w:num>
-  <w:num w:numId="9" w16cid:durableId="1006519827">
-    <w:abstractNumId w:val="16"/>
-  </w:num>
-  <w:num w:numId="10" w16cid:durableId="2132625955">
-    <w:abstractNumId w:val="21"/>
-  </w:num>
-  <w:num w:numId="11" w16cid:durableId="334109240">
-    <w:abstractNumId w:val="25"/>
-  </w:num>
-  <w:num w:numId="12" w16cid:durableId="862212285">
-    <w:abstractNumId w:val="10"/>
-  </w:num>
-  <w:num w:numId="13" w16cid:durableId="1592004334">
-    <w:abstractNumId w:val="20"/>
-  </w:num>
-  <w:num w:numId="14" w16cid:durableId="1821341904">
-    <w:abstractNumId w:val="5"/>
-  </w:num>
-  <w:num w:numId="15" w16cid:durableId="785001137">
+  <w:num w:numId="45" w16cid:durableId="1589458797">
     <w:abstractNumId w:val="0"/>
-  </w:num>
-  <w:num w:numId="16" w16cid:durableId="66464103">
-    <w:abstractNumId w:val="8"/>
-  </w:num>
-  <w:num w:numId="17" w16cid:durableId="433013215">
-    <w:abstractNumId w:val="13"/>
-  </w:num>
-  <w:num w:numId="18" w16cid:durableId="1340159681">
-    <w:abstractNumId w:val="17"/>
-  </w:num>
-  <w:num w:numId="19" w16cid:durableId="1864712077">
-    <w:abstractNumId w:val="3"/>
-  </w:num>
-  <w:num w:numId="20" w16cid:durableId="1722510140">
-    <w:abstractNumId w:val="6"/>
-  </w:num>
-  <w:num w:numId="21" w16cid:durableId="428503814">
-    <w:abstractNumId w:val="26"/>
-  </w:num>
-  <w:num w:numId="22" w16cid:durableId="1317340523">
-    <w:abstractNumId w:val="14"/>
-  </w:num>
-  <w:num w:numId="23" w16cid:durableId="888541754">
-    <w:abstractNumId w:val="18"/>
-  </w:num>
-  <w:num w:numId="24" w16cid:durableId="2080712873">
-    <w:abstractNumId w:val="1"/>
-  </w:num>
-  <w:num w:numId="25" w16cid:durableId="1151211929">
-    <w:abstractNumId w:val="22"/>
-  </w:num>
-  <w:num w:numId="26" w16cid:durableId="413403360">
-    <w:abstractNumId w:val="15"/>
-  </w:num>
-  <w:num w:numId="27" w16cid:durableId="675110945">
-    <w:abstractNumId w:val="27"/>
-  </w:num>
-  <w:num w:numId="28" w16cid:durableId="1361390682">
-    <w:abstractNumId w:val="23"/>
-  </w:num>
-  <w:num w:numId="29" w16cid:durableId="693506678">
-    <w:abstractNumId w:val="24"/>
   </w:num>
 </w:numbering>
 </file>
@@ -11202,7 +14734,6 @@
   <w:style w:type="character" w:default="1" w:styleId="Absatz-Standardschriftart">
     <w:name w:val="Default Paragraph Font"/>
     <w:uiPriority w:val="1"/>
-    <w:semiHidden/>
     <w:unhideWhenUsed/>
   </w:style>
   <w:style w:type="table" w:default="1" w:styleId="NormaleTabelle">

</xml_diff>

<commit_message>
Pfadmanagement, Ordner verschoben, Abstract + Benutzeranleitung
</commit_message>
<xml_diff>
--- a/dok/Walter-Kevin_92212082_PSE_P2_Abgabe.docx
+++ b/dok/Walter-Kevin_92212082_PSE_P2_Abgabe.docx
@@ -5988,7 +5988,7 @@
       </w:r>
       <w:proofErr w:type="spellEnd"/>
       <w:r>
-        <w:t xml:space="preserve"> zum Erstellen von Release-Paketen (</w:t>
+        <w:t xml:space="preserve"> zum Erstellen von Release-Paket (</w:t>
       </w:r>
       <w:proofErr w:type="spellStart"/>
       <w:r>
@@ -7417,10 +7417,7 @@
         <w:t>n</w:t>
       </w:r>
       <w:r>
-        <w:t xml:space="preserve"> </w:t>
-      </w:r>
-      <w:r>
-        <w:t>(T05)</w:t>
+        <w:t xml:space="preserve"> (T05)</w:t>
       </w:r>
     </w:p>
     <w:p>
@@ -7436,10 +7433,7 @@
         <w:t xml:space="preserve"> der offenen Aufgaben verschwindet</w:t>
       </w:r>
       <w:r>
-        <w:t xml:space="preserve"> </w:t>
-      </w:r>
-      <w:r>
-        <w:t>(T05)</w:t>
+        <w:t xml:space="preserve"> (T05)</w:t>
       </w:r>
       <w:r>
         <w:t>. Diese Funktion lässt sich nur manuell in der GUI überprüfen und wird daher mit einem Screenshot im Testprotokoll hinterlegt.</w:t>
@@ -7807,13 +7801,7 @@
               <w:jc w:val="left"/>
             </w:pPr>
             <w:r>
-              <w:t xml:space="preserve">Titel = </w:t>
-            </w:r>
-            <w:r>
-              <w:t>“</w:t>
-            </w:r>
-            <w:r>
-              <w:t>Mein Titel“;</w:t>
+              <w:t>Titel = “Mein Titel“;</w:t>
             </w:r>
           </w:p>
           <w:p>
@@ -7821,10 +7809,7 @@
               <w:jc w:val="left"/>
             </w:pPr>
             <w:r>
-              <w:t>Titel = “</w:t>
-            </w:r>
-            <w:r>
-              <w:t>“</w:t>
+              <w:t>Titel = ““</w:t>
             </w:r>
           </w:p>
         </w:tc>
@@ -7838,13 +7823,7 @@
               <w:jc w:val="left"/>
             </w:pPr>
             <w:r>
-              <w:t xml:space="preserve">True für </w:t>
-            </w:r>
-            <w:r>
-              <w:t>“Mein Titel“</w:t>
-            </w:r>
-            <w:r>
-              <w:t>;</w:t>
+              <w:t>True für “Mein Titel“;</w:t>
             </w:r>
           </w:p>
           <w:p>
@@ -7857,10 +7836,7 @@
             </w:r>
             <w:proofErr w:type="spellEnd"/>
             <w:r>
-              <w:t xml:space="preserve"> für </w:t>
-            </w:r>
-            <w:r>
-              <w:t>““</w:t>
+              <w:t xml:space="preserve"> für ““</w:t>
             </w:r>
           </w:p>
         </w:tc>
@@ -8364,6 +8340,7 @@
         </w:rPr>
         <w:t xml:space="preserve"> </w:t>
       </w:r>
+      <w:proofErr w:type="spellStart"/>
       <w:r>
         <w:rPr>
           <w:b/>
@@ -8372,6 +8349,7 @@
         </w:rPr>
         <w:t>Integrationstest</w:t>
       </w:r>
+      <w:proofErr w:type="spellEnd"/>
       <w:r>
         <w:rPr>
           <w:b/>
@@ -8520,6 +8498,7 @@
       </w:pPr>
       <w:r>
         <w:rPr>
+          <w:noProof/>
           <w:lang w:val="en-GB"/>
         </w:rPr>
         <w:drawing>
@@ -8560,39 +8539,9 @@
       </w:r>
     </w:p>
     <w:p>
-      <w:pPr>
-        <w:rPr>
-          <w:lang w:val="en-GB"/>
-        </w:rPr>
-      </w:pPr>
-      <w:r>
-        <w:rPr>
-          <w:lang w:val="en-GB"/>
-        </w:rPr>
-        <w:t xml:space="preserve">Quelle: </w:t>
-      </w:r>
-      <w:proofErr w:type="spellStart"/>
-      <w:r>
-        <w:rPr>
-          <w:lang w:val="en-GB"/>
-        </w:rPr>
-        <w:t>Eigene</w:t>
-      </w:r>
-      <w:proofErr w:type="spellEnd"/>
-      <w:r>
-        <w:rPr>
-          <w:lang w:val="en-GB"/>
-        </w:rPr>
-        <w:t xml:space="preserve"> </w:t>
-      </w:r>
-      <w:proofErr w:type="spellStart"/>
-      <w:r>
-        <w:rPr>
-          <w:lang w:val="en-GB"/>
-        </w:rPr>
-        <w:t>Darstellung</w:t>
-      </w:r>
-      <w:proofErr w:type="spellEnd"/>
+      <w:r>
+        <w:t>Quelle: Eigene Darstellung</w:t>
+      </w:r>
     </w:p>
     <w:p>
       <w:pPr>
@@ -8603,69 +8552,48 @@
           <w:iCs/>
           <w:color w:val="000000" w:themeColor="text1"/>
           <w:szCs w:val="22"/>
-          <w:lang w:val="en-GB"/>
-        </w:rPr>
-      </w:pPr>
-      <w:proofErr w:type="spellStart"/>
+        </w:rPr>
+      </w:pPr>
       <w:r>
         <w:rPr>
           <w:b/>
           <w:bCs/>
           <w:color w:val="000000" w:themeColor="text1"/>
           <w:szCs w:val="22"/>
-          <w:lang w:val="en-GB"/>
         </w:rPr>
         <w:lastRenderedPageBreak/>
         <w:t>Systemtests</w:t>
       </w:r>
-      <w:proofErr w:type="spellEnd"/>
-    </w:p>
-    <w:p>
-      <w:pPr>
+    </w:p>
+    <w:p>
+      <w:r>
+        <w:t xml:space="preserve">Tabelle </w:t>
+      </w:r>
+      <w:r>
         <w:rPr>
           <w:lang w:val="en-GB"/>
         </w:rPr>
-      </w:pPr>
+        <w:fldChar w:fldCharType="begin"/>
+      </w:r>
+      <w:r>
+        <w:instrText xml:space="preserve"> SEQ Tabelle \* ARABIC </w:instrText>
+      </w:r>
       <w:r>
         <w:rPr>
           <w:lang w:val="en-GB"/>
         </w:rPr>
-        <w:t xml:space="preserve">Tabelle </w:t>
+        <w:fldChar w:fldCharType="separate"/>
+      </w:r>
+      <w:r>
+        <w:t>2</w:t>
       </w:r>
       <w:r>
         <w:rPr>
           <w:lang w:val="en-GB"/>
         </w:rPr>
-        <w:fldChar w:fldCharType="begin"/>
-      </w:r>
-      <w:r>
-        <w:rPr>
-          <w:lang w:val="en-GB"/>
-        </w:rPr>
-        <w:instrText xml:space="preserve"> SEQ Tabelle \* ARABIC </w:instrText>
-      </w:r>
-      <w:r>
-        <w:rPr>
-          <w:lang w:val="en-GB"/>
-        </w:rPr>
-        <w:fldChar w:fldCharType="separate"/>
-      </w:r>
-      <w:r>
-        <w:rPr>
-          <w:lang w:val="en-GB"/>
-        </w:rPr>
-        <w:t>2</w:t>
-      </w:r>
-      <w:r>
-        <w:rPr>
-          <w:lang w:val="en-GB"/>
-        </w:rPr>
         <w:fldChar w:fldCharType="end"/>
       </w:r>
       <w:r>
-        <w:rPr>
-          <w:lang w:val="en-GB"/>
-        </w:rPr>
         <w:t>: Tabelle Systemtests</w:t>
       </w:r>
     </w:p>
@@ -9337,6 +9265,9 @@
     </w:p>
     <w:p>
       <w:r>
+        <w:rPr>
+          <w:noProof/>
+        </w:rPr>
         <w:drawing>
           <wp:inline distT="0" distB="0" distL="0" distR="0" wp14:anchorId="7C23F77D" wp14:editId="5F017165">
             <wp:extent cx="3482671" cy="3061104"/>
@@ -9386,49 +9317,13 @@
     <w:p>
       <w:pPr>
         <w:spacing w:before="240"/>
-        <w:rPr>
-          <w:lang w:val="en-GB"/>
-        </w:rPr>
-      </w:pPr>
-      <w:r>
-        <w:rPr>
-          <w:lang w:val="en-GB"/>
-        </w:rPr>
-        <w:t xml:space="preserve">Quelle: </w:t>
-      </w:r>
-      <w:proofErr w:type="spellStart"/>
-      <w:r>
-        <w:rPr>
-          <w:lang w:val="en-GB"/>
-        </w:rPr>
-        <w:t>Eigene</w:t>
-      </w:r>
-      <w:proofErr w:type="spellEnd"/>
-      <w:r>
-        <w:rPr>
-          <w:lang w:val="en-GB"/>
-        </w:rPr>
-        <w:t xml:space="preserve"> </w:t>
-      </w:r>
-      <w:proofErr w:type="spellStart"/>
-      <w:r>
-        <w:rPr>
-          <w:lang w:val="en-GB"/>
-        </w:rPr>
-        <w:t>Darstellung</w:t>
-      </w:r>
-      <w:proofErr w:type="spellEnd"/>
-    </w:p>
-    <w:p>
-      <w:pPr>
-        <w:rPr>
-          <w:lang w:val="en-GB"/>
-        </w:rPr>
-      </w:pPr>
-      <w:r>
-        <w:rPr>
-          <w:lang w:val="en-GB"/>
-        </w:rPr>
+      </w:pPr>
+      <w:r>
+        <w:t>Quelle: Eigene Darstellung</w:t>
+      </w:r>
+    </w:p>
+    <w:p>
+      <w:r>
         <w:br w:type="page"/>
       </w:r>
     </w:p>
@@ -9477,6 +9372,7 @@
       </w:pPr>
       <w:r>
         <w:rPr>
+          <w:noProof/>
           <w:lang w:val="en-GB"/>
         </w:rPr>
         <w:drawing>
@@ -9519,74 +9415,47 @@
     <w:p>
       <w:pPr>
         <w:spacing w:before="240"/>
+      </w:pPr>
+      <w:r>
+        <w:t>Quelle: Eigene Darstellung</w:t>
+      </w:r>
+    </w:p>
+    <w:p>
+      <w:r>
+        <w:t xml:space="preserve">Abbildung </w:t>
+      </w:r>
+      <w:r>
+        <w:fldChar w:fldCharType="begin"/>
+      </w:r>
+      <w:r>
+        <w:instrText xml:space="preserve"> SEQ Abbildung \* ARABIC </w:instrText>
+      </w:r>
+      <w:r>
+        <w:fldChar w:fldCharType="separate"/>
+      </w:r>
+      <w:r>
+        <w:rPr>
+          <w:noProof/>
+        </w:rPr>
+        <w:t>10</w:t>
+      </w:r>
+      <w:r>
+        <w:fldChar w:fldCharType="end"/>
+      </w:r>
+      <w:r>
+        <w:t>: Systemtests S03 - Aufgabe erledigt</w:t>
+      </w:r>
+    </w:p>
+    <w:p>
+      <w:pPr>
+        <w:spacing w:before="240"/>
         <w:rPr>
           <w:lang w:val="en-GB"/>
         </w:rPr>
       </w:pPr>
       <w:r>
         <w:rPr>
-          <w:lang w:val="en-GB"/>
-        </w:rPr>
-        <w:t xml:space="preserve">Quelle: </w:t>
-      </w:r>
-      <w:proofErr w:type="spellStart"/>
-      <w:r>
-        <w:rPr>
-          <w:lang w:val="en-GB"/>
-        </w:rPr>
-        <w:t>Eigene</w:t>
-      </w:r>
-      <w:proofErr w:type="spellEnd"/>
-      <w:r>
-        <w:rPr>
-          <w:lang w:val="en-GB"/>
-        </w:rPr>
-        <w:t xml:space="preserve"> </w:t>
-      </w:r>
-      <w:proofErr w:type="spellStart"/>
-      <w:r>
-        <w:rPr>
-          <w:lang w:val="en-GB"/>
-        </w:rPr>
-        <w:t>Darstellung</w:t>
-      </w:r>
-      <w:proofErr w:type="spellEnd"/>
-    </w:p>
-    <w:p>
-      <w:r>
-        <w:t xml:space="preserve">Abbildung </w:t>
-      </w:r>
-      <w:r>
-        <w:fldChar w:fldCharType="begin"/>
-      </w:r>
-      <w:r>
-        <w:instrText xml:space="preserve"> SEQ Abbildung \* ARABIC </w:instrText>
-      </w:r>
-      <w:r>
-        <w:fldChar w:fldCharType="separate"/>
-      </w:r>
-      <w:r>
-        <w:rPr>
           <w:noProof/>
-        </w:rPr>
-        <w:t>10</w:t>
-      </w:r>
-      <w:r>
-        <w:fldChar w:fldCharType="end"/>
-      </w:r>
-      <w:r>
-        <w:t>: Systemtests S03 - Aufgabe erledigt</w:t>
-      </w:r>
-    </w:p>
-    <w:p>
-      <w:pPr>
-        <w:spacing w:before="240"/>
-        <w:rPr>
-          <w:lang w:val="en-GB"/>
-        </w:rPr>
-      </w:pPr>
-      <w:r>
-        <w:rPr>
           <w:lang w:val="en-GB"/>
         </w:rPr>
         <w:drawing>
@@ -9679,6 +9548,7 @@
           <w:bCs/>
           <w:i/>
           <w:iCs/>
+          <w:noProof/>
           <w:color w:val="000000" w:themeColor="text1"/>
           <w:szCs w:val="22"/>
           <w:lang w:val="en-GB"/>
@@ -9759,6 +9629,9 @@
         <w:spacing w:before="240"/>
       </w:pPr>
       <w:r>
+        <w:rPr>
+          <w:noProof/>
+        </w:rPr>
         <w:drawing>
           <wp:inline distT="0" distB="0" distL="0" distR="0" wp14:anchorId="1E23BA2E" wp14:editId="7EE76562">
             <wp:extent cx="6120130" cy="2188845"/>
@@ -9847,6 +9720,7 @@
         <w:rPr>
           <w:b/>
           <w:bCs/>
+          <w:noProof/>
           <w:color w:val="000000" w:themeColor="text1"/>
           <w:szCs w:val="22"/>
           <w:lang w:val="en-GB"/>
@@ -9893,34 +9767,140 @@
         <w:spacing w:before="240"/>
       </w:pPr>
       <w:r>
-        <w:t xml:space="preserve">Quelle: </w:t>
+        <w:t>Quelle: Eigene Darstellung</w:t>
+      </w:r>
+    </w:p>
+    <w:p>
+      <w:pPr>
+        <w:pStyle w:val="berschrift1"/>
+      </w:pPr>
+      <w:r>
+        <w:rPr>
+          <w:lang w:val="en-GB"/>
+        </w:rPr>
+        <w:t xml:space="preserve"> </w:t>
+      </w:r>
+      <w:r>
+        <w:t>Benutzeranleitung</w:t>
+      </w:r>
+    </w:p>
+    <w:p>
+      <w:r>
+        <w:t>Damit die Anwendung auf jedem Windows-PC ohne weitere Qt-Installation läuft, müssen alle not-wendigen DLLs im selben Ordner wie die .exe liegen. Folgende DLLs werden zum Ausführen der Anwendung benötigt beziehungsweise sind empfohlen.</w:t>
+      </w:r>
+    </w:p>
+    <w:p>
+      <w:r>
+        <w:t xml:space="preserve">• Qt6Core.dll </w:t>
+      </w:r>
+    </w:p>
+    <w:p>
+      <w:r>
+        <w:t xml:space="preserve">• Qr6Gui.dll </w:t>
+      </w:r>
+    </w:p>
+    <w:p>
+      <w:r>
+        <w:t xml:space="preserve">• Qt6Widgets.dll </w:t>
+      </w:r>
+    </w:p>
+    <w:p>
+      <w:r>
+        <w:t xml:space="preserve">• D3Dcompiler_47.dll </w:t>
+      </w:r>
+    </w:p>
+    <w:p>
+      <w:pPr>
+        <w:rPr>
+          <w:lang w:val="en-GB"/>
+        </w:rPr>
+      </w:pPr>
+      <w:r>
+        <w:rPr>
+          <w:lang w:val="en-GB"/>
+        </w:rPr>
+        <w:t xml:space="preserve">• libgcc_s_seh-1.dll </w:t>
+      </w:r>
+    </w:p>
+    <w:p>
+      <w:pPr>
+        <w:rPr>
+          <w:lang w:val="en-GB"/>
+        </w:rPr>
+      </w:pPr>
+      <w:r>
+        <w:rPr>
+          <w:lang w:val="en-GB"/>
+        </w:rPr>
+        <w:t xml:space="preserve">• libstdc++-6.dll </w:t>
+      </w:r>
+    </w:p>
+    <w:p>
+      <w:pPr>
+        <w:rPr>
+          <w:lang w:val="en-GB"/>
+        </w:rPr>
+      </w:pPr>
+      <w:r>
+        <w:rPr>
+          <w:lang w:val="en-GB"/>
+        </w:rPr>
+        <w:t xml:space="preserve">• libwinpthread-1.dll </w:t>
+      </w:r>
+    </w:p>
+    <w:p>
+      <w:pPr>
+        <w:rPr>
+          <w:lang w:val="en-GB"/>
+        </w:rPr>
+      </w:pPr>
+      <w:r>
+        <w:rPr>
+          <w:lang w:val="en-GB"/>
+        </w:rPr>
+        <w:t>• opengl32sw.dll</w:t>
+      </w:r>
+    </w:p>
+    <w:p>
+      <w:r>
+        <w:t xml:space="preserve">Diese Dateien sowie alle von </w:t>
       </w:r>
       <w:proofErr w:type="spellStart"/>
       <w:r>
-        <w:t>Eigene</w:t>
+        <w:t>windeployqt</w:t>
       </w:r>
       <w:proofErr w:type="spellEnd"/>
       <w:r>
-        <w:t xml:space="preserve"> </w:t>
+        <w:t xml:space="preserve"> automatisch erzeugten Unterordner (z. B. </w:t>
       </w:r>
       <w:proofErr w:type="spellStart"/>
       <w:r>
-        <w:t>Darstellung</w:t>
+        <w:t>platforms</w:t>
       </w:r>
       <w:proofErr w:type="spellEnd"/>
-    </w:p>
-    <w:p>
-      <w:pPr>
-        <w:pStyle w:val="berschrift1"/>
-      </w:pPr>
-      <w:r>
-        <w:rPr>
-          <w:lang w:val="en-GB"/>
-        </w:rPr>
-        <w:t xml:space="preserve"> </w:t>
-      </w:r>
-      <w:r>
-        <w:t>Benutzeranleitung</w:t>
+      <w:r>
+        <w:t xml:space="preserve">, </w:t>
+      </w:r>
+      <w:proofErr w:type="spellStart"/>
+      <w:r>
+        <w:t>imageformats</w:t>
+      </w:r>
+      <w:proofErr w:type="spellEnd"/>
+      <w:r>
+        <w:t xml:space="preserve">, </w:t>
+      </w:r>
+      <w:proofErr w:type="spellStart"/>
+      <w:r>
+        <w:t>translations</w:t>
+      </w:r>
+      <w:proofErr w:type="spellEnd"/>
+      <w:r>
+        <w:t xml:space="preserve"> usw.) befinden sich bereits im bereitgestellten ZIP-Ordner.</w:t>
+      </w:r>
+    </w:p>
+    <w:p>
+      <w:r>
+        <w:t>Die Anwendung kann nach dem Entpacken direkt per Doppelklick auf die EXE gestartet werden, eine weitere Installation ist nicht notwendig.</w:t>
       </w:r>
     </w:p>
     <w:p>
@@ -9935,6 +9915,284 @@
       <w:r>
         <w:lastRenderedPageBreak/>
         <w:t>Abstract</w:t>
+      </w:r>
+    </w:p>
+    <w:p>
+      <w:r>
+        <w:t xml:space="preserve">Im vorliegenden Portfolioprojekt </w:t>
+      </w:r>
+      <w:r>
+        <w:t xml:space="preserve">wird eine Aufgabenplaner-Anwendung für Windows entwickelt. Die Anwendung wurde mit C++ und dem Qt Framework erstellt und ermöglicht es Privatpersonen, Berufstätigen und Studenten ihren Tag einfach zu planen. Typische Anforderungen an den Aufgabenplaner sind das Anlegen, Bearbeiten, Löschen und Filtern von Aufgaben. Dabei stand eine besonders benutzerfreundliche Oberfläche im Vordergrund, sowie die grundlegenden Prinzipien der objektorientierten Programmierung praktisch anzuwenden. Das Projekt </w:t>
+      </w:r>
+      <w:r>
+        <w:t>wurde</w:t>
+      </w:r>
+      <w:r>
+        <w:t xml:space="preserve"> bis auf das durch den Dozenten erhaltene Feedback </w:t>
+      </w:r>
+      <w:r>
+        <w:t>komplett selbst durchgeführt</w:t>
+      </w:r>
+      <w:r>
+        <w:t>. Nicht nur die Anwendung stand im Mittelpunkt, sondern der gesamte Entwicklungsprozess inklusive de</w:t>
+      </w:r>
+      <w:r>
+        <w:t xml:space="preserve">m definieren der Anforderungen, Testen, </w:t>
+      </w:r>
+      <w:proofErr w:type="spellStart"/>
+      <w:r>
+        <w:t>Deployment</w:t>
+      </w:r>
+      <w:proofErr w:type="spellEnd"/>
+      <w:r>
+        <w:t xml:space="preserve"> usw</w:t>
+      </w:r>
+      <w:r>
+        <w:t>.</w:t>
+      </w:r>
+    </w:p>
+    <w:p>
+      <w:r>
+        <w:t xml:space="preserve">Zu Beginn, in Phase 1, stand die Konzeption der Anwendung an. </w:t>
+      </w:r>
+      <w:r>
+        <w:t xml:space="preserve">Im ersten Schritt habe ich mir potenziellen Risiken einfallen lassen und Gegenmaßnahmen definiert. </w:t>
+      </w:r>
+      <w:r>
+        <w:t xml:space="preserve">Keine der Risiken sind aufgetreten, trotzdem war dieser Schritt wichtig, denn entsprechend den Risiken plant man das Projekt bereits anders. Anschließend habe ich eine Zeitplanung mit Gantt-Diagramm erstellt, der Zeitplan wurde größtenteils eingehalten. </w:t>
+      </w:r>
+      <w:r>
+        <w:t xml:space="preserve">Nach </w:t>
+      </w:r>
+      <w:r>
+        <w:t>der</w:t>
+      </w:r>
+      <w:r>
+        <w:t xml:space="preserve"> Zielgruppenanalyse habe ich </w:t>
+      </w:r>
+      <w:r>
+        <w:t>die funktionalen und nicht funktionalen Anforderungen definiert, welche alle eingehalten wurden</w:t>
+      </w:r>
+      <w:r>
+        <w:t>. Entsprechend fiel die Entscheidung für eine klassische Desktop-Anwendung auf Basis von C++ und dem Qt-Framework, um sowohl die grafische Oberfläche als auch die darunterliegende Logik sauber voneinander zu trennen.</w:t>
+      </w:r>
+    </w:p>
+    <w:p>
+      <w:r>
+        <w:t xml:space="preserve">Im weiteren Verlauf des Projekts </w:t>
+      </w:r>
+      <w:r>
+        <w:t xml:space="preserve">stand dann die objektorientierte Programmierung im Mittelpunkt. Die Klassen </w:t>
+      </w:r>
+      <w:r>
+        <w:rPr>
+          <w:i/>
+          <w:iCs/>
+        </w:rPr>
+        <w:t>Task</w:t>
+      </w:r>
+      <w:r>
+        <w:t xml:space="preserve"> und </w:t>
+      </w:r>
+      <w:proofErr w:type="spellStart"/>
+      <w:r>
+        <w:rPr>
+          <w:i/>
+          <w:iCs/>
+        </w:rPr>
+        <w:t>TaskManager</w:t>
+      </w:r>
+      <w:proofErr w:type="spellEnd"/>
+      <w:r>
+        <w:t xml:space="preserve"> wurden entwickelt, um die Aufgaben als Objekte abbilden zu können und diese dann innerhalb der Anwendung verwalten zu können. Für die verschiedenen Dialog Fenster (z.B. Entfernen und Hinzufügen von Aufgaben) musste jeweils ein eigenes Objekt mit Logik angelegt werden. Die Programmstruktur sollte eigentlich noch mehr von Vererbungen profitieren,  zum Beispiel mit einer Basisklasse für alle Dialoge und gemeinsamen Methoden (z.B. </w:t>
+      </w:r>
+      <w:proofErr w:type="spellStart"/>
+      <w:r>
+        <w:t>setTitel</w:t>
+      </w:r>
+      <w:proofErr w:type="spellEnd"/>
+      <w:r>
+        <w:t xml:space="preserve">()). Jedoch sind mir viele dieser Sachen erst aufgefallen, nachdem ich die Anwendung programmiert habe. Eine Änderung des gesamten Codes </w:t>
+      </w:r>
+      <w:r>
+        <w:t>wäre hier einfach zu aufwendig, diese Erkenntnisse nehme ich aber für das nächste Projekt mit.</w:t>
+      </w:r>
+    </w:p>
+    <w:p>
+      <w:r>
+        <w:t xml:space="preserve">Auch der Umgang der Datei- und Pfadangaben sowie allgemein die Ordnerstruktur waren ein zentrales Thema, was ich deutlich unterschätzt habe. Während der Implementierung kam es immer wieder zu Problemen, die Möglicherweise von der Verwendung eines OneDrive Ordners kamen. Nach Umstellung auf einen lokalen Ordner sind weitere Probleme aufgetreten, obwohl sich die Anwendung aus </w:t>
+      </w:r>
+      <w:proofErr w:type="spellStart"/>
+      <w:r>
+        <w:t>QtCreator</w:t>
+      </w:r>
+      <w:proofErr w:type="spellEnd"/>
+      <w:r>
+        <w:t xml:space="preserve"> heraus bereits starten ließ. Das größte Problem war das einbinden von Header-Dateien, da ich anfangs als absolute Pfade eingebunden habe. Beim wechseln zwischen VS Code und </w:t>
+      </w:r>
+      <w:proofErr w:type="spellStart"/>
+      <w:r>
+        <w:t>QtCreator</w:t>
+      </w:r>
+      <w:proofErr w:type="spellEnd"/>
+      <w:r>
+        <w:t xml:space="preserve">, sowie beim verschieben des Ordners aus OneDrive entstanden viele Fehlermeldungen, die teilweise schwer zu debuggen waren. In meinem nächsten Projekt werde ich mir bereits in </w:t>
+      </w:r>
+      <w:r>
+        <w:lastRenderedPageBreak/>
+        <w:t xml:space="preserve">der Konzeptionsphase Gedanken zur Ordnerstruktur machen und überlegen wie und wo ich bestmöglich Frameworks wie </w:t>
+      </w:r>
+      <w:proofErr w:type="spellStart"/>
+      <w:r>
+        <w:t>googletest</w:t>
+      </w:r>
+      <w:proofErr w:type="spellEnd"/>
+      <w:r>
+        <w:t xml:space="preserve"> oder Qt einbinde.</w:t>
+      </w:r>
+    </w:p>
+    <w:p>
+      <w:r>
+        <w:t xml:space="preserve">In Phase 3 </w:t>
+      </w:r>
+      <w:r>
+        <w:t xml:space="preserve">wurde dann größtenteils überlegt, welche Tests Sinn ergeben. Ich habe gezielt Tests geschrieben, vor allem die Eingabevalidierung und das Hinzufügen oder Bearbeiten von Aufgaben automatisiert testen. Beim Verwenden von </w:t>
+      </w:r>
+      <w:proofErr w:type="spellStart"/>
+      <w:r>
+        <w:t>Googletest</w:t>
+      </w:r>
+      <w:proofErr w:type="spellEnd"/>
+      <w:r>
+        <w:t xml:space="preserve"> war es wichtig zu unterscheiden, welche Tests automatisiert werden können und welche manuell durchgeführt werden müssen. Die Automatisierten Tests basieren vor allem auf dem Testen der Logik, was mit Hilfe der </w:t>
+      </w:r>
+      <w:proofErr w:type="spellStart"/>
+      <w:r>
+        <w:t>Expected</w:t>
+      </w:r>
+      <w:proofErr w:type="spellEnd"/>
+      <w:r>
+        <w:t xml:space="preserve"> </w:t>
+      </w:r>
+      <w:proofErr w:type="spellStart"/>
+      <w:r>
+        <w:t>Assertions</w:t>
+      </w:r>
+      <w:proofErr w:type="spellEnd"/>
+      <w:r>
+        <w:t xml:space="preserve"> einfach möglich ist. Die GUI-bezogenen Abläufe lassen sich jedoch nicht so leicht automatisieren, weshalb diese mit Screenshots im Testprotokoll dokumentiert wurden. </w:t>
+      </w:r>
+    </w:p>
+    <w:p>
+      <w:r>
+        <w:t xml:space="preserve">Ein weiterer Knackpunkt war das Thema </w:t>
+      </w:r>
+      <w:proofErr w:type="spellStart"/>
+      <w:r>
+        <w:t>Deployment</w:t>
+      </w:r>
+      <w:proofErr w:type="spellEnd"/>
+      <w:r>
+        <w:t xml:space="preserve">. Damit Qt reibungslos Anwendungen aus anderen Rechnern ausführen kann, benötigt es bestimmte DLLs Dateien und deren Abhängigkeiten. Anfangs führte das zu vielen Fehlermeldungen, da ich nicht die entsprechenden DLLs Dateien eingebunden habe. Durch das Tool </w:t>
+      </w:r>
+      <w:proofErr w:type="spellStart"/>
+      <w:r>
+        <w:rPr>
+          <w:i/>
+          <w:iCs/>
+        </w:rPr>
+        <w:t>windeployqt</w:t>
+      </w:r>
+      <w:proofErr w:type="spellEnd"/>
+      <w:r>
+        <w:rPr>
+          <w:i/>
+          <w:iCs/>
+        </w:rPr>
+        <w:t xml:space="preserve"> </w:t>
+      </w:r>
+      <w:r>
+        <w:t xml:space="preserve">kann das </w:t>
+      </w:r>
+      <w:proofErr w:type="spellStart"/>
+      <w:r>
+        <w:t>Deployment</w:t>
+      </w:r>
+      <w:proofErr w:type="spellEnd"/>
+      <w:r>
+        <w:t xml:space="preserve"> jedoch deutlich erleichtert werden. </w:t>
+      </w:r>
+      <w:proofErr w:type="spellStart"/>
+      <w:r>
+        <w:t>Windeployqt</w:t>
+      </w:r>
+      <w:proofErr w:type="spellEnd"/>
+      <w:r>
+        <w:t xml:space="preserve"> kopiert automatisch alle benötigten DLLs Dateien in den </w:t>
+      </w:r>
+      <w:proofErr w:type="spellStart"/>
+      <w:r>
+        <w:t>Build</w:t>
+      </w:r>
+      <w:proofErr w:type="spellEnd"/>
+      <w:r>
+        <w:t>-Ordner, welcher später für den Release auf anderen Rechnern verwendet werden kann.</w:t>
+      </w:r>
+    </w:p>
+    <w:p>
+      <w:r>
+        <w:t>Im</w:t>
+      </w:r>
+      <w:r>
+        <w:t xml:space="preserve"> Zeitplan gab es nur kleine Verzögerungen, die beispielsweise auf wiederholte </w:t>
+      </w:r>
+      <w:proofErr w:type="spellStart"/>
+      <w:r>
+        <w:t>Build</w:t>
+      </w:r>
+      <w:proofErr w:type="spellEnd"/>
+      <w:r>
+        <w:t>-Probleme oder Probleme mit verschiedenen Compilern (</w:t>
+      </w:r>
+      <w:proofErr w:type="spellStart"/>
+      <w:r>
+        <w:t>MinGW</w:t>
+      </w:r>
+      <w:proofErr w:type="spellEnd"/>
+      <w:r>
+        <w:t xml:space="preserve"> &amp; MSVC) zurückzuführen sind, jedoch keine gravierenden Verzögerungen. Bei zukünftigen Projekten würde ich im Allgemeinen mehr Pufferzeit einbauen, aber auch für das </w:t>
+      </w:r>
+      <w:proofErr w:type="spellStart"/>
+      <w:r>
+        <w:t>Deployment</w:t>
+      </w:r>
+      <w:proofErr w:type="spellEnd"/>
+      <w:r>
+        <w:t xml:space="preserve"> genauer betrachten.</w:t>
+      </w:r>
+    </w:p>
+    <w:p>
+      <w:r>
+        <w:t xml:space="preserve">Abschließend wurde das Projektziel trotz einiger Probleme erreicht, die Anwendung läuft stabil, die Kernfunktionen sind umgesetzt und durch Tests abgesichert und auch das </w:t>
+      </w:r>
+      <w:proofErr w:type="spellStart"/>
+      <w:r>
+        <w:t>Deployment</w:t>
+      </w:r>
+      <w:proofErr w:type="spellEnd"/>
+      <w:r>
+        <w:t xml:space="preserve"> ist gelöst. Für mich war das Projekt eine wichtige Erfahrung in Sachen praktischer Softwareentwicklung die ich hoffentlich auch so in das Berufsleben mitnehmen kann. Besonders wertvoll waren für mich die Erkenntnisse aus GitHub, den </w:t>
+      </w:r>
+      <w:proofErr w:type="spellStart"/>
+      <w:r>
+        <w:t>Build</w:t>
+      </w:r>
+      <w:proofErr w:type="spellEnd"/>
+      <w:r>
+        <w:t xml:space="preserve">-Systemen, Pfadmanagement und der Testautomatisierung. Für weitere Projekte würde ich von Anfang an eine klare OOP-Struktur, besseres Testdesign und eine saubere Projektorganisation (Pfadmanagement usw.) umsetzen. Auch die Dokumentation und Reflexion im Rahmen des Portfolios hat mir deutlich weiter geholfen, beispielsweise um Schwachstellen zu erkennen und </w:t>
+      </w:r>
+      <w:r>
+        <w:t xml:space="preserve">konkrete Verbesserungsansätze für kommende Projekte abzuleiten. </w:t>
       </w:r>
     </w:p>
     <w:sectPr>

</xml_diff>